<commit_message>
Subida cambios en los Entregables 1 y 3
Añadidos cambios en los documentos Entregable 1 y 3 del proyecto.

Implementación de historias de usuario y mockups
Definición tipos de usuarios y planificación
</commit_message>
<xml_diff>
--- a/Documentación/Entregable 1 Parchis&Oca.docx
+++ b/Documentación/Entregable 1 Parchis&Oca.docx
@@ -441,7 +441,7 @@
           <w:spacing w:val="-1"/>
           <w:sz w:val="28"/>
         </w:rPr>
-        <w:t>1.9</w:t>
+        <w:t>4</w:t>
       </w:r>
     </w:p>
     <w:p>
@@ -464,6 +464,7 @@
     </w:p>
     <w:p>
       <w:pPr>
+        <w:ind w:left="720"/>
         <w:rPr>
           <w:sz w:val="24"/>
         </w:rPr>
@@ -478,6 +479,12 @@
         <w:rPr>
           <w:sz w:val="24"/>
         </w:rPr>
+        <w:t xml:space="preserve">       </w:t>
+      </w:r>
+      <w:r>
+        <w:rPr>
+          <w:sz w:val="24"/>
+        </w:rPr>
         <w:t>01/09</w:t>
       </w:r>
       <w:r>
@@ -486,22 +493,6 @@
         </w:rPr>
         <w:t>/2021</w:t>
       </w:r>
-    </w:p>
-    <w:p>
-      <w:pPr>
-        <w:rPr>
-          <w:sz w:val="26"/>
-        </w:rPr>
-        <w:sectPr>
-          <w:type w:val="continuous"/>
-          <w:pgSz w:w="11920" w:h="16860"/>
-          <w:pgMar w:top="1600" w:right="1300" w:bottom="280" w:left="1220" w:header="720" w:footer="720" w:gutter="0"/>
-          <w:cols w:num="2" w:space="720" w:equalWidth="0">
-            <w:col w:w="1421" w:space="5785"/>
-            <w:col w:w="2194"/>
-          </w:cols>
-        </w:sectPr>
-      </w:pPr>
     </w:p>
     <w:p>
       <w:pPr>
@@ -2242,13 +2233,7 @@
               <w:rPr>
                 <w:sz w:val="24"/>
               </w:rPr>
-              <w:t xml:space="preserve">Entrega final </w:t>
-            </w:r>
-            <w:r>
-              <w:rPr>
-                <w:sz w:val="24"/>
-              </w:rPr>
-              <w:t>septiembre</w:t>
+              <w:t>Entregable Septiembre</w:t>
             </w:r>
           </w:p>
         </w:tc>
@@ -2469,13 +2454,7 @@
               <w:rPr>
                 <w:sz w:val="24"/>
               </w:rPr>
-              <w:t xml:space="preserve">Entrega final </w:t>
-            </w:r>
-            <w:r>
-              <w:rPr>
-                <w:sz w:val="24"/>
-              </w:rPr>
-              <w:t>septiembre</w:t>
+              <w:t>Entregable Septiembre</w:t>
             </w:r>
           </w:p>
         </w:tc>
@@ -2634,7 +2613,7 @@
               <w:rPr>
                 <w:sz w:val="24"/>
               </w:rPr>
-              <w:t>Actualizado del nuevo</w:t>
+              <w:t>Actualización del modelo de dominio</w:t>
             </w:r>
             <w:r>
               <w:rPr>
@@ -2676,7 +2655,31 @@
               <w:rPr>
                 <w:sz w:val="24"/>
               </w:rPr>
-              <w:t>Actualizada la métrica</w:t>
+              <w:t>Actualizada</w:t>
+            </w:r>
+            <w:r>
+              <w:rPr>
+                <w:sz w:val="24"/>
+              </w:rPr>
+              <w:t>s</w:t>
+            </w:r>
+            <w:r>
+              <w:rPr>
+                <w:sz w:val="24"/>
+              </w:rPr>
+              <w:t xml:space="preserve"> la</w:t>
+            </w:r>
+            <w:r>
+              <w:rPr>
+                <w:sz w:val="24"/>
+              </w:rPr>
+              <w:t>s</w:t>
+            </w:r>
+            <w:r>
+              <w:rPr>
+                <w:sz w:val="24"/>
+              </w:rPr>
+              <w:t xml:space="preserve"> métrica</w:t>
             </w:r>
             <w:r>
               <w:rPr>
@@ -2703,13 +2706,7 @@
               <w:rPr>
                 <w:sz w:val="24"/>
               </w:rPr>
-              <w:t xml:space="preserve">Entrega final </w:t>
-            </w:r>
-            <w:r>
-              <w:rPr>
-                <w:sz w:val="24"/>
-              </w:rPr>
-              <w:t>septiembre</w:t>
+              <w:t>Entregable Septiembre</w:t>
             </w:r>
           </w:p>
         </w:tc>
@@ -2852,13 +2849,7 @@
               <w:rPr>
                 <w:sz w:val="24"/>
               </w:rPr>
-              <w:t xml:space="preserve">Entrega final </w:t>
-            </w:r>
-            <w:r>
-              <w:rPr>
-                <w:sz w:val="24"/>
-              </w:rPr>
-              <w:t>septiembre</w:t>
+              <w:t>Entregable Septiembre</w:t>
             </w:r>
           </w:p>
         </w:tc>
@@ -3025,13 +3016,7 @@
               <w:rPr>
                 <w:sz w:val="24"/>
               </w:rPr>
-              <w:t xml:space="preserve">Entrega final </w:t>
-            </w:r>
-            <w:r>
-              <w:rPr>
-                <w:sz w:val="24"/>
-              </w:rPr>
-              <w:t>septiembre</w:t>
+              <w:t>Entregable Septiembre</w:t>
             </w:r>
           </w:p>
         </w:tc>
@@ -3122,7 +3107,19 @@
               <w:rPr>
                 <w:sz w:val="24"/>
               </w:rPr>
-              <w:t>Añadidas las historias de usuario, HU-10</w:t>
+              <w:t>Añadi</w:t>
+            </w:r>
+            <w:r>
+              <w:rPr>
+                <w:sz w:val="24"/>
+              </w:rPr>
+              <w:t>das las historias de usuario, H</w:t>
+            </w:r>
+            <w:r>
+              <w:rPr>
+                <w:sz w:val="24"/>
+              </w:rPr>
+              <w:t>-10</w:t>
             </w:r>
             <w:r>
               <w:rPr>
@@ -3149,13 +3146,7 @@
               <w:rPr>
                 <w:sz w:val="24"/>
               </w:rPr>
-              <w:t xml:space="preserve">Entrega final </w:t>
-            </w:r>
-            <w:r>
-              <w:rPr>
-                <w:sz w:val="24"/>
-              </w:rPr>
-              <w:t>septiembre</w:t>
+              <w:t>Entregable Septiembre</w:t>
             </w:r>
           </w:p>
         </w:tc>
@@ -3286,7 +3277,7 @@
               <w:rPr>
                 <w:sz w:val="24"/>
               </w:rPr>
-              <w:t>Entrega final septiembre</w:t>
+              <w:t>Entregable Septiembre</w:t>
             </w:r>
           </w:p>
         </w:tc>
@@ -3355,7 +3346,7 @@
               <w:rPr>
                 <w:sz w:val="24"/>
               </w:rPr>
-              <w:t>V4</w:t>
+              <w:t>V3.2</w:t>
             </w:r>
           </w:p>
         </w:tc>
@@ -3409,20 +3400,12 @@
               </w:rPr>
               <w:t xml:space="preserve"> la</w:t>
             </w:r>
-          </w:p>
-          <w:p>
-            <w:pPr>
-              <w:pStyle w:val="TableParagraph"/>
-              <w:tabs>
-                <w:tab w:val="left" w:pos="815"/>
-                <w:tab w:val="left" w:pos="816"/>
-              </w:tabs>
-              <w:spacing w:before="9" w:line="293" w:lineRule="exact"/>
-              <w:ind w:left="815"/>
-              <w:rPr>
-                <w:sz w:val="24"/>
-              </w:rPr>
-            </w:pPr>
+            <w:r>
+              <w:rPr>
+                <w:sz w:val="24"/>
+              </w:rPr>
+              <w:t xml:space="preserve"> </w:t>
+            </w:r>
             <w:r>
               <w:rPr>
                 <w:sz w:val="24"/>
@@ -3461,13 +3444,7 @@
               <w:rPr>
                 <w:sz w:val="24"/>
               </w:rPr>
-              <w:t xml:space="preserve">Entrega final </w:t>
-            </w:r>
-            <w:r>
-              <w:rPr>
-                <w:sz w:val="24"/>
-              </w:rPr>
-              <w:t>septiembre</w:t>
+              <w:t>Entregable Septiembre</w:t>
             </w:r>
           </w:p>
         </w:tc>
@@ -3524,7 +3501,7 @@
               <w:rPr>
                 <w:sz w:val="24"/>
               </w:rPr>
-              <w:t>V5</w:t>
+              <w:t>V4</w:t>
             </w:r>
           </w:p>
         </w:tc>
@@ -3596,13 +3573,7 @@
               <w:rPr>
                 <w:sz w:val="24"/>
               </w:rPr>
-              <w:t xml:space="preserve">Entregable </w:t>
-            </w:r>
-            <w:r>
-              <w:rPr>
-                <w:sz w:val="24"/>
-              </w:rPr>
-              <w:t>septiembre</w:t>
+              <w:t>Entregable Septiembre</w:t>
             </w:r>
           </w:p>
         </w:tc>
@@ -3676,18 +3647,23 @@
     <w:p>
       <w:pPr>
         <w:pStyle w:val="Textoindependiente"/>
-        <w:spacing w:before="16"/>
-        <w:ind w:right="146"/>
+        <w:spacing w:before="29"/>
+        <w:ind w:right="1163"/>
         <w:jc w:val="both"/>
       </w:pPr>
       <w:r>
-        <w:t>PeliculasOnline es un sistema informático pensado para los usuarios que buscan información sobre las películas en cines</w:t>
-      </w:r>
-      <w:r>
-        <w:t xml:space="preserve"> puedan realizar una reserva para seleccionar el horario y cine en el que quieren ver la película</w:t>
-      </w:r>
-      <w:r>
-        <w:t>. Las funciones principales del software son: control y</w:t>
+        <w:t>La idea principal de la plataforma Parchis&amp;Oca es la de crear un sistema informático en el cual los usuarios puedan registrarse en el sistema como jugadores para jugar a dos juegos clásicos: Parchís y Oca.</w:t>
+      </w:r>
+    </w:p>
+    <w:p>
+      <w:pPr>
+        <w:pStyle w:val="Textoindependiente"/>
+        <w:spacing w:before="29"/>
+        <w:ind w:right="1163"/>
+        <w:jc w:val="both"/>
+      </w:pPr>
+      <w:r>
+        <w:t>Las funciones principales son las de implementar un sistema para jugar a estos dos juegos de modo que los usuarios que se registren en la plataforma puedan iniciar un juego y seleccionar el juego que deseen jugar en cada momento. Además, los administradores serán capaces de gestionar la aplicación con los diferentes juegos y jugadores. Todos los datos de los jugadores, tablero de juego, juegos y administradores serán</w:t>
       </w:r>
       <w:r>
         <w:rPr>
@@ -3696,16 +3672,7 @@
         <w:t xml:space="preserve"> </w:t>
       </w:r>
       <w:r>
-        <w:t>gestión de las películas que se proyectan en cine, facilitar el contacto de los cines con los espectadores, realización de reservas para ver las películas y obtención de bonificaciones al hacer uso de la plataforma. Todos los datos del cine, subscriptores y películas serán</w:t>
-      </w:r>
-      <w:r>
-        <w:rPr>
-          <w:spacing w:val="1"/>
-        </w:rPr>
-        <w:t xml:space="preserve"> </w:t>
-      </w:r>
-      <w:r>
-        <w:t>almacenados en una base de datos.</w:t>
+        <w:t>almacenados en la base de datos.</w:t>
       </w:r>
     </w:p>
     <w:p>
@@ -3811,6 +3778,12 @@
       <w:r>
         <w:t>: Administrador de la web.</w:t>
       </w:r>
+      <w:r>
+        <w:t xml:space="preserve"> Este usuario</w:t>
+      </w:r>
+      <w:r>
+        <w:t xml:space="preserve"> será capaz de gestionar todos los jugadores del y visualizar las partidas del sistema.</w:t>
+      </w:r>
     </w:p>
     <w:p>
       <w:pPr>
@@ -3837,8 +3810,8 @@
       <w:r>
         <w:rPr>
           <w:b/>
-          <w:i/>
-          <w:sz w:val="24"/>
+          <w:sz w:val="24"/>
+          <w:szCs w:val="24"/>
         </w:rPr>
         <w:t>Player</w:t>
       </w:r>
@@ -3861,15 +3834,15 @@
       </w:r>
       <w:r>
         <w:rPr>
-          <w:i/>
-          <w:sz w:val="24"/>
-        </w:rPr>
-        <w:t>Reproduce las películas y programa las sesiones y reservas de asientos en las salas</w:t>
-      </w:r>
-      <w:r>
-        <w:rPr>
-          <w:i/>
-          <w:sz w:val="24"/>
+          <w:sz w:val="24"/>
+          <w:szCs w:val="24"/>
+        </w:rPr>
+        <w:t>Es el usuario registrado en el sistema con un usuario y contraseña válidos. Será capaz de crear una partida, unirse a una partida y gestionar sus datos como jugador</w:t>
+      </w:r>
+      <w:r>
+        <w:rPr>
+          <w:sz w:val="24"/>
+          <w:szCs w:val="24"/>
         </w:rPr>
         <w:t>.</w:t>
       </w:r>
@@ -3889,8 +3862,8 @@
       <w:pPr>
         <w:ind w:left="941"/>
         <w:rPr>
-          <w:i/>
-          <w:sz w:val="24"/>
+          <w:sz w:val="24"/>
+          <w:szCs w:val="24"/>
         </w:rPr>
       </w:pPr>
       <w:r>
@@ -3899,11 +3872,27 @@
           <w:i/>
           <w:sz w:val="24"/>
         </w:rPr>
-        <w:t>-Subscriptor:</w:t>
+        <w:t>-</w:t>
       </w:r>
       <w:r>
         <w:rPr>
           <w:b/>
+          <w:sz w:val="24"/>
+          <w:szCs w:val="24"/>
+        </w:rPr>
+        <w:t>User</w:t>
+      </w:r>
+      <w:r>
+        <w:rPr>
+          <w:b/>
+          <w:i/>
+          <w:sz w:val="24"/>
+        </w:rPr>
+        <w:t>:</w:t>
+      </w:r>
+      <w:r>
+        <w:rPr>
+          <w:b/>
           <w:i/>
           <w:spacing w:val="2"/>
           <w:sz w:val="24"/>
@@ -3912,18 +3901,34 @@
       </w:r>
       <w:r>
         <w:rPr>
-          <w:i/>
-          <w:sz w:val="24"/>
-        </w:rPr>
-        <w:t>Realiza reservas de las sesiones para ver las películas y es el usuario que va a hacer uso de la web para revisar las pelí</w:t>
-      </w:r>
-      <w:r>
-        <w:rPr>
-          <w:i/>
-          <w:sz w:val="24"/>
-        </w:rPr>
-        <w:t>culas disponibles en los cines.</w:t>
-      </w:r>
+          <w:sz w:val="24"/>
+          <w:szCs w:val="24"/>
+        </w:rPr>
+        <w:t>R</w:t>
+      </w:r>
+      <w:r>
+        <w:rPr>
+          <w:sz w:val="24"/>
+          <w:szCs w:val="24"/>
+        </w:rPr>
+        <w:t>ealiza</w:t>
+      </w:r>
+      <w:r>
+        <w:rPr>
+          <w:sz w:val="24"/>
+          <w:szCs w:val="24"/>
+        </w:rPr>
+        <w:t xml:space="preserve"> el registro en el sistema como jugador y hará uso de la web.</w:t>
+      </w:r>
+    </w:p>
+    <w:p>
+      <w:pPr>
+        <w:ind w:left="941"/>
+        <w:rPr>
+          <w:i/>
+          <w:sz w:val="24"/>
+        </w:rPr>
+      </w:pPr>
     </w:p>
     <w:p>
       <w:pPr>
@@ -46753,7 +46758,7 @@
           <w:sz w:val="26"/>
           <w:szCs w:val="26"/>
         </w:rPr>
-        <w:t xml:space="preserve"> - No mostrar </w:t>
+        <w:t xml:space="preserve"> - </w:t>
       </w:r>
       <w:r>
         <w:rPr>
@@ -46762,7 +46767,7 @@
           <w:sz w:val="26"/>
           <w:szCs w:val="26"/>
         </w:rPr>
-        <w:t>cines sin sesiones disponibles</w:t>
+        <w:t>Partidas sin nombre</w:t>
       </w:r>
       <w:r>
         <w:rPr>
@@ -46792,55 +46797,7 @@
           <w:sz w:val="24"/>
           <w:szCs w:val="24"/>
         </w:rPr>
-        <w:t xml:space="preserve">Para mantener </w:t>
-      </w:r>
-      <w:r>
-        <w:rPr>
-          <w:rFonts w:eastAsiaTheme="minorHAnsi"/>
-          <w:color w:val="000000"/>
-          <w:sz w:val="24"/>
-          <w:szCs w:val="24"/>
-        </w:rPr>
-        <w:t>el interés en los cines de nuestra aplicación</w:t>
-      </w:r>
-      <w:r>
-        <w:rPr>
-          <w:rFonts w:eastAsiaTheme="minorHAnsi"/>
-          <w:color w:val="000000"/>
-          <w:sz w:val="24"/>
-          <w:szCs w:val="24"/>
-        </w:rPr>
-        <w:t xml:space="preserve"> se dejará de mostrar en las vistas</w:t>
-      </w:r>
-    </w:p>
-    <w:p>
-      <w:pPr>
-        <w:widowControl/>
-        <w:adjustRightInd w:val="0"/>
-        <w:rPr>
-          <w:rFonts w:eastAsiaTheme="minorHAnsi"/>
-          <w:color w:val="000000"/>
-          <w:sz w:val="24"/>
-          <w:szCs w:val="24"/>
-        </w:rPr>
-      </w:pPr>
-      <w:r>
-        <w:rPr>
-          <w:rFonts w:eastAsiaTheme="minorHAnsi"/>
-          <w:color w:val="000000"/>
-          <w:sz w:val="24"/>
-          <w:szCs w:val="24"/>
-        </w:rPr>
-        <w:t>cines que no tengan disponibles sesiones con asientos disponibles para su reserva</w:t>
-      </w:r>
-      <w:r>
-        <w:rPr>
-          <w:rFonts w:eastAsiaTheme="minorHAnsi"/>
-          <w:color w:val="000000"/>
-          <w:sz w:val="24"/>
-          <w:szCs w:val="24"/>
-        </w:rPr>
-        <w:t>.</w:t>
+        <w:t>No será posible crear una partida sin asignarle un nombre.</w:t>
       </w:r>
     </w:p>
     <w:p>
@@ -46873,53 +46830,26 @@
           <w:sz w:val="26"/>
           <w:szCs w:val="26"/>
         </w:rPr>
-        <w:t>R3 - No mostrar películas sin clasificación.</w:t>
-      </w:r>
-    </w:p>
-    <w:p>
-      <w:pPr>
-        <w:widowControl/>
-        <w:adjustRightInd w:val="0"/>
-        <w:rPr>
-          <w:rFonts w:eastAsiaTheme="minorHAnsi"/>
-          <w:color w:val="000000"/>
-          <w:sz w:val="24"/>
-          <w:szCs w:val="24"/>
-        </w:rPr>
-      </w:pPr>
-      <w:r>
-        <w:rPr>
-          <w:rFonts w:eastAsiaTheme="minorHAnsi"/>
-          <w:color w:val="000000"/>
-          <w:sz w:val="24"/>
-          <w:szCs w:val="24"/>
-        </w:rPr>
-        <w:t>No se podrán mostrar películas en el sistema que no cumplan las clasificaciones por edades incluidas en la plataforma.</w:t>
-      </w:r>
-    </w:p>
-    <w:p>
-      <w:pPr>
-        <w:widowControl/>
-        <w:adjustRightInd w:val="0"/>
+        <w:t xml:space="preserve">R3 </w:t>
+      </w:r>
+      <w:r>
         <w:rPr>
           <w:rFonts w:eastAsiaTheme="minorHAnsi"/>
           <w:color w:val="2F5497"/>
           <w:sz w:val="26"/>
           <w:szCs w:val="26"/>
         </w:rPr>
-      </w:pPr>
-    </w:p>
-    <w:p>
-      <w:pPr>
-        <w:widowControl/>
-        <w:adjustRightInd w:val="0"/>
+        <w:t>-</w:t>
+      </w:r>
+      <w:r>
         <w:rPr>
           <w:rFonts w:eastAsiaTheme="minorHAnsi"/>
           <w:color w:val="2F5497"/>
           <w:sz w:val="26"/>
           <w:szCs w:val="26"/>
         </w:rPr>
-      </w:pPr>
+        <w:t xml:space="preserve"> </w:t>
+      </w:r>
       <w:r>
         <w:rPr>
           <w:rFonts w:eastAsiaTheme="minorHAnsi"/>
@@ -46927,7 +46857,7 @@
           <w:sz w:val="26"/>
           <w:szCs w:val="26"/>
         </w:rPr>
-        <w:t>R4</w:t>
+        <w:t>Imposibilidad de unirse a una partida si el número de jugadores es 4</w:t>
       </w:r>
       <w:r>
         <w:rPr>
@@ -46936,179 +46866,80 @@
           <w:sz w:val="26"/>
           <w:szCs w:val="26"/>
         </w:rPr>
-        <w:t xml:space="preserve"> - Límite de </w:t>
-      </w:r>
-      <w:r>
+        <w:t>.</w:t>
+      </w:r>
+    </w:p>
+    <w:p>
+      <w:pPr>
+        <w:widowControl/>
+        <w:adjustRightInd w:val="0"/>
+        <w:rPr>
+          <w:rFonts w:eastAsiaTheme="minorHAnsi"/>
+          <w:color w:val="000000"/>
+          <w:sz w:val="24"/>
+          <w:szCs w:val="24"/>
+        </w:rPr>
+      </w:pPr>
+      <w:r>
+        <w:rPr>
+          <w:rFonts w:eastAsiaTheme="minorHAnsi"/>
+          <w:color w:val="000000"/>
+          <w:sz w:val="24"/>
+          <w:szCs w:val="24"/>
+        </w:rPr>
+        <w:t>Tanto para el juego parchís como para oca, si el número de jugadores es 4, no será posible por parte de un nuevo jugador unirse a la partida</w:t>
+      </w:r>
+      <w:r>
+        <w:rPr>
+          <w:rFonts w:eastAsiaTheme="minorHAnsi"/>
+          <w:color w:val="000000"/>
+          <w:sz w:val="24"/>
+          <w:szCs w:val="24"/>
+        </w:rPr>
+        <w:t>.</w:t>
+      </w:r>
+    </w:p>
+    <w:p>
+      <w:pPr>
+        <w:widowControl/>
+        <w:adjustRightInd w:val="0"/>
         <w:rPr>
           <w:rFonts w:eastAsiaTheme="minorHAnsi"/>
           <w:color w:val="2F5497"/>
           <w:sz w:val="26"/>
           <w:szCs w:val="26"/>
         </w:rPr>
-        <w:t>asientos</w:t>
-      </w:r>
-      <w:r>
+      </w:pPr>
+    </w:p>
+    <w:p>
+      <w:pPr>
+        <w:widowControl/>
+        <w:adjustRightInd w:val="0"/>
         <w:rPr>
           <w:rFonts w:eastAsiaTheme="minorHAnsi"/>
           <w:color w:val="2F5497"/>
           <w:sz w:val="26"/>
           <w:szCs w:val="26"/>
         </w:rPr>
-        <w:t xml:space="preserve"> disponibles para reservar.</w:t>
-      </w:r>
-    </w:p>
-    <w:p>
-      <w:pPr>
-        <w:widowControl/>
-        <w:adjustRightInd w:val="0"/>
-        <w:rPr>
-          <w:rFonts w:eastAsiaTheme="minorHAnsi"/>
-          <w:color w:val="000000"/>
-          <w:sz w:val="24"/>
-          <w:szCs w:val="24"/>
-        </w:rPr>
-      </w:pPr>
-      <w:r>
-        <w:rPr>
-          <w:rFonts w:eastAsiaTheme="minorHAnsi"/>
-          <w:color w:val="000000"/>
-          <w:sz w:val="24"/>
-          <w:szCs w:val="24"/>
-        </w:rPr>
-        <w:t xml:space="preserve">No se podrá reservar si se ha alcanzado el total de </w:t>
-      </w:r>
-      <w:r>
-        <w:rPr>
-          <w:rFonts w:eastAsiaTheme="minorHAnsi"/>
-          <w:color w:val="000000"/>
-          <w:sz w:val="24"/>
-          <w:szCs w:val="24"/>
-        </w:rPr>
-        <w:t>asientos</w:t>
-      </w:r>
-      <w:r>
-        <w:rPr>
-          <w:rFonts w:eastAsiaTheme="minorHAnsi"/>
-          <w:color w:val="000000"/>
-          <w:sz w:val="24"/>
-          <w:szCs w:val="24"/>
-        </w:rPr>
-        <w:t xml:space="preserve"> disponibles para cada </w:t>
-      </w:r>
-      <w:r>
-        <w:rPr>
-          <w:rFonts w:eastAsiaTheme="minorHAnsi"/>
-          <w:color w:val="000000"/>
-          <w:sz w:val="24"/>
-          <w:szCs w:val="24"/>
-        </w:rPr>
-        <w:t>sesión del cine</w:t>
-      </w:r>
-      <w:r>
-        <w:rPr>
-          <w:rFonts w:eastAsiaTheme="minorHAnsi"/>
-          <w:color w:val="000000"/>
-          <w:sz w:val="24"/>
-          <w:szCs w:val="24"/>
-        </w:rPr>
-        <w:t>, es</w:t>
-      </w:r>
-      <w:r>
-        <w:rPr>
-          <w:rFonts w:eastAsiaTheme="minorHAnsi"/>
-          <w:color w:val="000000"/>
-          <w:sz w:val="24"/>
-          <w:szCs w:val="24"/>
-        </w:rPr>
-        <w:t xml:space="preserve"> decir, una vez que lo</w:t>
-      </w:r>
-      <w:r>
-        <w:rPr>
-          <w:rFonts w:eastAsiaTheme="minorHAnsi"/>
-          <w:color w:val="000000"/>
-          <w:sz w:val="24"/>
-          <w:szCs w:val="24"/>
-        </w:rPr>
-        <w:t xml:space="preserve">s </w:t>
-      </w:r>
-      <w:r>
-        <w:rPr>
-          <w:rFonts w:eastAsiaTheme="minorHAnsi"/>
-          <w:color w:val="000000"/>
-          <w:sz w:val="24"/>
-          <w:szCs w:val="24"/>
-        </w:rPr>
-        <w:t>asientos</w:t>
-      </w:r>
-      <w:r>
-        <w:rPr>
-          <w:rFonts w:eastAsiaTheme="minorHAnsi"/>
-          <w:color w:val="000000"/>
-          <w:sz w:val="24"/>
-          <w:szCs w:val="24"/>
-        </w:rPr>
-        <w:t xml:space="preserve"> disponibles lleguen a 1 o 0 la aplicación </w:t>
-      </w:r>
-      <w:r>
-        <w:rPr>
-          <w:rFonts w:eastAsiaTheme="minorHAnsi"/>
-          <w:color w:val="000000"/>
-          <w:sz w:val="24"/>
-          <w:szCs w:val="24"/>
-        </w:rPr>
-        <w:t xml:space="preserve">no </w:t>
-      </w:r>
-      <w:r>
-        <w:rPr>
-          <w:rFonts w:eastAsiaTheme="minorHAnsi"/>
-          <w:color w:val="000000"/>
-          <w:sz w:val="24"/>
-          <w:szCs w:val="24"/>
-        </w:rPr>
-        <w:t>permitirá realizar</w:t>
-      </w:r>
-      <w:r>
-        <w:rPr>
-          <w:rFonts w:eastAsiaTheme="minorHAnsi"/>
-          <w:color w:val="000000"/>
-          <w:sz w:val="24"/>
-          <w:szCs w:val="24"/>
-        </w:rPr>
-        <w:t xml:space="preserve"> </w:t>
-      </w:r>
-      <w:r>
-        <w:rPr>
-          <w:rFonts w:eastAsiaTheme="minorHAnsi"/>
-          <w:color w:val="000000"/>
-          <w:sz w:val="24"/>
-          <w:szCs w:val="24"/>
-        </w:rPr>
-        <w:t>la reserva.</w:t>
-      </w:r>
-    </w:p>
-    <w:p>
-      <w:pPr>
-        <w:widowControl/>
-        <w:adjustRightInd w:val="0"/>
+      </w:pPr>
+      <w:r>
         <w:rPr>
           <w:rFonts w:eastAsiaTheme="minorHAnsi"/>
           <w:color w:val="2F5497"/>
           <w:sz w:val="26"/>
           <w:szCs w:val="26"/>
         </w:rPr>
-      </w:pPr>
-    </w:p>
-    <w:p>
-      <w:pPr>
-        <w:widowControl/>
-        <w:adjustRightInd w:val="0"/>
+        <w:t>R4</w:t>
+      </w:r>
+      <w:r>
         <w:rPr>
           <w:rFonts w:eastAsiaTheme="minorHAnsi"/>
           <w:color w:val="2F5497"/>
           <w:sz w:val="26"/>
           <w:szCs w:val="26"/>
         </w:rPr>
-      </w:pPr>
+        <w:t xml:space="preserve"> </w:t>
+      </w:r>
       <w:r>
         <w:rPr>
           <w:rFonts w:eastAsiaTheme="minorHAnsi"/>
@@ -47116,7 +46947,7 @@
           <w:sz w:val="26"/>
           <w:szCs w:val="26"/>
         </w:rPr>
-        <w:t>R5</w:t>
+        <w:t>-</w:t>
       </w:r>
       <w:r>
         <w:rPr>
@@ -47125,7 +46956,7 @@
           <w:sz w:val="26"/>
           <w:szCs w:val="26"/>
         </w:rPr>
-        <w:t xml:space="preserve"> - No es posible </w:t>
+        <w:t xml:space="preserve"> </w:t>
       </w:r>
       <w:r>
         <w:rPr>
@@ -47134,7 +46965,7 @@
           <w:sz w:val="26"/>
           <w:szCs w:val="26"/>
         </w:rPr>
-        <w:t>eliminar la sesión de un cine</w:t>
+        <w:t>Mínimo número de jugadores</w:t>
       </w:r>
       <w:r>
         <w:rPr>
@@ -47143,17 +46974,62 @@
           <w:sz w:val="26"/>
           <w:szCs w:val="26"/>
         </w:rPr>
-        <w:t xml:space="preserve"> con </w:t>
-      </w:r>
-      <w:r>
+        <w:t>.</w:t>
+      </w:r>
+    </w:p>
+    <w:p>
+      <w:pPr>
+        <w:widowControl/>
+        <w:adjustRightInd w:val="0"/>
+        <w:rPr>
+          <w:rFonts w:eastAsiaTheme="minorHAnsi"/>
+          <w:color w:val="000000"/>
+          <w:sz w:val="24"/>
+          <w:szCs w:val="24"/>
+        </w:rPr>
+      </w:pPr>
+      <w:r>
+        <w:rPr>
+          <w:rFonts w:eastAsiaTheme="minorHAnsi"/>
+          <w:color w:val="000000"/>
+          <w:sz w:val="24"/>
+          <w:szCs w:val="24"/>
+        </w:rPr>
+        <w:t xml:space="preserve">No se podrá </w:t>
+      </w:r>
+      <w:r>
+        <w:rPr>
+          <w:rFonts w:eastAsiaTheme="minorHAnsi"/>
+          <w:color w:val="000000"/>
+          <w:sz w:val="24"/>
+          <w:szCs w:val="24"/>
+        </w:rPr>
+        <w:t>iniciar una partida en los juegos de parchís y oca, si el número de jugadores no es mayor o igual a 2.</w:t>
+      </w:r>
+    </w:p>
+    <w:p>
+      <w:pPr>
+        <w:widowControl/>
+        <w:adjustRightInd w:val="0"/>
+        <w:rPr>
+          <w:rFonts w:eastAsiaTheme="minorHAnsi"/>
+          <w:color w:val="000000"/>
+          <w:sz w:val="24"/>
+          <w:szCs w:val="24"/>
+        </w:rPr>
+      </w:pPr>
+    </w:p>
+    <w:p>
+      <w:pPr>
+        <w:widowControl/>
+        <w:adjustRightInd w:val="0"/>
         <w:rPr>
           <w:rFonts w:eastAsiaTheme="minorHAnsi"/>
           <w:color w:val="2F5497"/>
           <w:sz w:val="26"/>
           <w:szCs w:val="26"/>
         </w:rPr>
-        <w:t>asientos reservado</w:t>
-      </w:r>
+      </w:pPr>
       <w:r>
         <w:rPr>
           <w:rFonts w:eastAsiaTheme="minorHAnsi"/>
@@ -47161,7 +47037,7 @@
           <w:sz w:val="26"/>
           <w:szCs w:val="26"/>
         </w:rPr>
-        <w:t>s</w:t>
+        <w:t>R5</w:t>
       </w:r>
       <w:r>
         <w:rPr>
@@ -47170,7 +47046,7 @@
           <w:sz w:val="26"/>
           <w:szCs w:val="26"/>
         </w:rPr>
-        <w:t xml:space="preserve"> de una sala</w:t>
+        <w:t xml:space="preserve"> </w:t>
       </w:r>
       <w:r>
         <w:rPr>
@@ -47179,105 +47055,17 @@
           <w:sz w:val="26"/>
           <w:szCs w:val="26"/>
         </w:rPr>
-        <w:t>.</w:t>
-      </w:r>
-    </w:p>
-    <w:p>
-      <w:pPr>
-        <w:widowControl/>
-        <w:adjustRightInd w:val="0"/>
-        <w:rPr>
-          <w:rFonts w:eastAsiaTheme="minorHAnsi"/>
-          <w:color w:val="000000"/>
-          <w:sz w:val="24"/>
-          <w:szCs w:val="24"/>
-        </w:rPr>
-      </w:pPr>
-      <w:r>
-        <w:rPr>
-          <w:rFonts w:eastAsiaTheme="minorHAnsi"/>
-          <w:color w:val="000000"/>
-          <w:sz w:val="24"/>
-          <w:szCs w:val="24"/>
-        </w:rPr>
-        <w:t xml:space="preserve">No se podrá dar de baja un </w:t>
-      </w:r>
-      <w:r>
-        <w:rPr>
-          <w:rFonts w:eastAsiaTheme="minorHAnsi"/>
-          <w:color w:val="000000"/>
-          <w:sz w:val="24"/>
-          <w:szCs w:val="24"/>
-        </w:rPr>
-        <w:t xml:space="preserve">cine en el sistema </w:t>
-      </w:r>
-      <w:r>
-        <w:rPr>
-          <w:rFonts w:eastAsiaTheme="minorHAnsi"/>
-          <w:color w:val="000000"/>
-          <w:sz w:val="24"/>
-          <w:szCs w:val="24"/>
-        </w:rPr>
-        <w:t>si contiene</w:t>
-      </w:r>
-      <w:r>
-        <w:rPr>
-          <w:rFonts w:eastAsiaTheme="minorHAnsi"/>
-          <w:color w:val="000000"/>
-          <w:sz w:val="24"/>
-          <w:szCs w:val="24"/>
-        </w:rPr>
-        <w:t xml:space="preserve"> alguna sesión con asientos reservados</w:t>
-      </w:r>
-      <w:r>
-        <w:rPr>
-          <w:rFonts w:eastAsiaTheme="minorHAnsi"/>
-          <w:color w:val="000000"/>
-          <w:sz w:val="24"/>
-          <w:szCs w:val="24"/>
-        </w:rPr>
-        <w:t xml:space="preserve"> por algún usuario</w:t>
-      </w:r>
-      <w:r>
-        <w:rPr>
-          <w:rFonts w:eastAsiaTheme="minorHAnsi"/>
-          <w:color w:val="000000"/>
-          <w:sz w:val="24"/>
-          <w:szCs w:val="24"/>
-        </w:rPr>
-        <w:t xml:space="preserve"> en una sala elegida</w:t>
-      </w:r>
-      <w:r>
-        <w:rPr>
-          <w:rFonts w:eastAsiaTheme="minorHAnsi"/>
-          <w:color w:val="000000"/>
-          <w:sz w:val="24"/>
-          <w:szCs w:val="24"/>
-        </w:rPr>
-        <w:t>.</w:t>
-      </w:r>
-    </w:p>
-    <w:p>
-      <w:pPr>
-        <w:widowControl/>
-        <w:adjustRightInd w:val="0"/>
-        <w:rPr>
-          <w:rFonts w:eastAsiaTheme="minorHAnsi"/>
-          <w:color w:val="000000"/>
-        </w:rPr>
-      </w:pPr>
-    </w:p>
-    <w:p>
-      <w:pPr>
-        <w:widowControl/>
-        <w:adjustRightInd w:val="0"/>
+        <w:t>-</w:t>
+      </w:r>
+      <w:r>
         <w:rPr>
           <w:rFonts w:eastAsiaTheme="minorHAnsi"/>
           <w:color w:val="2F5497"/>
           <w:sz w:val="26"/>
           <w:szCs w:val="26"/>
         </w:rPr>
-      </w:pPr>
+        <w:t xml:space="preserve"> </w:t>
+      </w:r>
       <w:r>
         <w:rPr>
           <w:rFonts w:eastAsiaTheme="minorHAnsi"/>
@@ -47285,7 +47073,7 @@
           <w:sz w:val="26"/>
           <w:szCs w:val="26"/>
         </w:rPr>
-        <w:t>R6 -</w:t>
+        <w:t>Imposibilidad de r</w:t>
       </w:r>
       <w:r>
         <w:rPr>
@@ -47294,7 +47082,16 @@
           <w:sz w:val="26"/>
           <w:szCs w:val="26"/>
         </w:rPr>
-        <w:t xml:space="preserve"> Películas duplicadas.</w:t>
+        <w:t>egistro en el sistema sin completar todos los campos</w:t>
+      </w:r>
+      <w:r>
+        <w:rPr>
+          <w:rFonts w:eastAsiaTheme="minorHAnsi"/>
+          <w:color w:val="2F5497"/>
+          <w:sz w:val="26"/>
+          <w:szCs w:val="26"/>
+        </w:rPr>
+        <w:t>.</w:t>
       </w:r>
     </w:p>
     <w:p>
@@ -47315,125 +47112,119 @@
           <w:sz w:val="24"/>
           <w:szCs w:val="24"/>
         </w:rPr>
-        <w:t xml:space="preserve">Como </w:t>
-      </w:r>
-      <w:r>
+        <w:t>No será posible registrarse en el sistema si no se completan todos los campos necesarios.</w:t>
+      </w:r>
+    </w:p>
+    <w:p>
+      <w:pPr>
+        <w:widowControl/>
+        <w:adjustRightInd w:val="0"/>
         <w:rPr>
           <w:rFonts w:eastAsiaTheme="minorHAnsi"/>
           <w:color w:val="000000"/>
-          <w:sz w:val="24"/>
-          <w:szCs w:val="24"/>
-        </w:rPr>
-        <w:t>cine</w:t>
-      </w:r>
-      <w:r>
+        </w:rPr>
+      </w:pPr>
+    </w:p>
+    <w:p>
+      <w:pPr>
+        <w:widowControl/>
+        <w:adjustRightInd w:val="0"/>
         <w:rPr>
           <w:rFonts w:eastAsiaTheme="minorHAnsi"/>
           <w:color w:val="000000"/>
-          <w:sz w:val="24"/>
-          <w:szCs w:val="24"/>
-        </w:rPr>
-        <w:t xml:space="preserve">, quiero que el </w:t>
-      </w:r>
-      <w:r>
+        </w:rPr>
+      </w:pPr>
+    </w:p>
+    <w:p>
+      <w:pPr>
+        <w:widowControl/>
+        <w:adjustRightInd w:val="0"/>
         <w:rPr>
           <w:rFonts w:eastAsiaTheme="minorHAnsi"/>
           <w:color w:val="000000"/>
-          <w:sz w:val="24"/>
-          <w:szCs w:val="24"/>
-        </w:rPr>
-        <w:t xml:space="preserve">sistema no me permita añadir una película </w:t>
-      </w:r>
-      <w:r>
+        </w:rPr>
+      </w:pPr>
+    </w:p>
+    <w:p>
+      <w:pPr>
+        <w:widowControl/>
+        <w:adjustRightInd w:val="0"/>
         <w:rPr>
           <w:rFonts w:eastAsiaTheme="minorHAnsi"/>
           <w:color w:val="000000"/>
-          <w:sz w:val="24"/>
-          <w:szCs w:val="24"/>
-        </w:rPr>
-        <w:t xml:space="preserve">con la </w:t>
-      </w:r>
-      <w:r>
-        <w:rPr>
-          <w:rFonts w:eastAsiaTheme="minorHAnsi"/>
-          <w:color w:val="000000"/>
-          <w:sz w:val="24"/>
-          <w:szCs w:val="24"/>
-        </w:rPr>
-        <w:t xml:space="preserve">descripción, categoría y nombre </w:t>
-      </w:r>
-      <w:r>
-        <w:rPr>
-          <w:rFonts w:eastAsiaTheme="minorHAnsi"/>
-          <w:color w:val="000000"/>
-          <w:sz w:val="24"/>
-          <w:szCs w:val="24"/>
-        </w:rPr>
-        <w:t xml:space="preserve">para no dar lugar a conflictos a la hora de </w:t>
-      </w:r>
-      <w:r>
-        <w:rPr>
-          <w:rFonts w:eastAsiaTheme="minorHAnsi"/>
-          <w:color w:val="000000"/>
-          <w:sz w:val="24"/>
-          <w:szCs w:val="24"/>
-        </w:rPr>
-        <w:t>que los subscriptores de la web puedan buscar y reservar asiento para acudir a ver las películas</w:t>
-      </w:r>
-      <w:r>
-        <w:rPr>
-          <w:rFonts w:eastAsiaTheme="minorHAnsi"/>
-          <w:color w:val="000000"/>
-          <w:sz w:val="24"/>
-          <w:szCs w:val="24"/>
-        </w:rPr>
-        <w:t>.</w:t>
-      </w:r>
+        </w:rPr>
+      </w:pPr>
     </w:p>
     <w:p>
       <w:pPr>
         <w:widowControl/>
         <w:adjustRightInd w:val="0"/>
         <w:rPr>
-          <w:rFonts w:eastAsiaTheme="minorHAnsi"/>
-          <w:color w:val="000000"/>
-        </w:rPr>
-      </w:pPr>
-    </w:p>
-    <w:p>
-      <w:pPr>
-        <w:widowControl/>
-        <w:adjustRightInd w:val="0"/>
-        <w:rPr>
-          <w:rFonts w:eastAsiaTheme="minorHAnsi"/>
-          <w:color w:val="000000"/>
-        </w:rPr>
-      </w:pPr>
-    </w:p>
-    <w:p>
-      <w:pPr>
-        <w:widowControl/>
-        <w:adjustRightInd w:val="0"/>
-        <w:rPr>
-          <w:rFonts w:eastAsiaTheme="minorHAnsi"/>
-          <w:color w:val="000000"/>
-        </w:rPr>
-      </w:pPr>
-    </w:p>
-    <w:p>
-      <w:pPr>
-        <w:widowControl/>
-        <w:adjustRightInd w:val="0"/>
-        <w:rPr>
-          <w:rFonts w:eastAsiaTheme="minorHAnsi"/>
-          <w:color w:val="000000"/>
-        </w:rPr>
-      </w:pPr>
-    </w:p>
-    <w:p>
-      <w:pPr>
-        <w:widowControl/>
-        <w:adjustRightInd w:val="0"/>
+          <w:i/>
+          <w:sz w:val="32"/>
+        </w:rPr>
+      </w:pPr>
+    </w:p>
+    <w:p>
+      <w:pPr>
+        <w:pStyle w:val="Textoindependiente"/>
+        <w:spacing w:before="4"/>
+        <w:ind w:left="0"/>
+        <w:rPr>
+          <w:i/>
+          <w:sz w:val="32"/>
+        </w:rPr>
+      </w:pPr>
+    </w:p>
+    <w:p>
+      <w:pPr>
+        <w:pStyle w:val="Textoindependiente"/>
+        <w:spacing w:before="4"/>
+        <w:ind w:left="0"/>
+        <w:rPr>
+          <w:i/>
+          <w:sz w:val="32"/>
+        </w:rPr>
+      </w:pPr>
+    </w:p>
+    <w:p>
+      <w:pPr>
+        <w:pStyle w:val="Textoindependiente"/>
+        <w:spacing w:before="4"/>
+        <w:ind w:left="0"/>
+        <w:rPr>
+          <w:i/>
+          <w:sz w:val="32"/>
+        </w:rPr>
+      </w:pPr>
+    </w:p>
+    <w:p>
+      <w:pPr>
+        <w:pStyle w:val="Textoindependiente"/>
+        <w:spacing w:before="4"/>
+        <w:ind w:left="0"/>
+        <w:rPr>
+          <w:i/>
+          <w:sz w:val="32"/>
+        </w:rPr>
+      </w:pPr>
+    </w:p>
+    <w:p>
+      <w:pPr>
+        <w:pStyle w:val="Textoindependiente"/>
+        <w:spacing w:before="4"/>
+        <w:ind w:left="0"/>
+        <w:rPr>
+          <w:i/>
+          <w:sz w:val="32"/>
+        </w:rPr>
+      </w:pPr>
+    </w:p>
+    <w:p>
+      <w:pPr>
+        <w:pStyle w:val="Textoindependiente"/>
+        <w:spacing w:before="4"/>
+        <w:ind w:left="0"/>
         <w:rPr>
           <w:i/>
           <w:sz w:val="32"/>
@@ -47668,7 +47459,7 @@
               <w:rPr>
                 <w:sz w:val="24"/>
               </w:rPr>
-              <w:t>Subscriptor</w:t>
+              <w:t>Jugador</w:t>
             </w:r>
           </w:p>
         </w:tc>
@@ -47733,7 +47524,7 @@
               <w:rPr>
                 <w:sz w:val="24"/>
               </w:rPr>
-              <w:t>subscriptores</w:t>
+              <w:t>jugadores</w:t>
             </w:r>
             <w:r>
               <w:rPr>
@@ -47848,7 +47639,7 @@
               <w:rPr>
                 <w:sz w:val="24"/>
               </w:rPr>
-              <w:t>Cine</w:t>
+              <w:t>Juego</w:t>
             </w:r>
           </w:p>
         </w:tc>
@@ -47907,7 +47698,19 @@
               <w:rPr>
                 <w:sz w:val="24"/>
               </w:rPr>
-              <w:t>los cines.</w:t>
+              <w:t xml:space="preserve">los </w:t>
+            </w:r>
+            <w:r>
+              <w:rPr>
+                <w:sz w:val="24"/>
+              </w:rPr>
+              <w:t>juegos</w:t>
+            </w:r>
+            <w:r>
+              <w:rPr>
+                <w:sz w:val="24"/>
+              </w:rPr>
+              <w:t>.</w:t>
             </w:r>
           </w:p>
         </w:tc>
@@ -47932,7 +47735,7 @@
               <w:rPr>
                 <w:sz w:val="24"/>
               </w:rPr>
-              <w:t>Sala</w:t>
+              <w:t>Acción de juego</w:t>
             </w:r>
           </w:p>
         </w:tc>
@@ -47965,25 +47768,58 @@
               <w:rPr>
                 <w:sz w:val="24"/>
               </w:rPr>
-              <w:t>el número de sala</w:t>
-            </w:r>
-            <w:r>
-              <w:rPr>
-                <w:sz w:val="24"/>
-              </w:rPr>
-              <w:t xml:space="preserve">, </w:t>
-            </w:r>
-            <w:r>
-              <w:rPr>
-                <w:sz w:val="24"/>
-              </w:rPr>
-              <w:t>el número de asientos totales de la sal</w:t>
-            </w:r>
-            <w:r>
-              <w:rPr>
-                <w:sz w:val="24"/>
-              </w:rPr>
-              <w:t xml:space="preserve">a y el número de fila del asiento. </w:t>
+              <w:t>las acciones disponibles en cada juego, nombre de acción, número de acción y elección de la acción</w:t>
+            </w:r>
+            <w:r>
+              <w:rPr>
+                <w:sz w:val="24"/>
+              </w:rPr>
+              <w:t xml:space="preserve">. </w:t>
+            </w:r>
+          </w:p>
+        </w:tc>
+      </w:tr>
+      <w:tr>
+        <w:trPr>
+          <w:trHeight w:val="490"/>
+        </w:trPr>
+        <w:tc>
+          <w:tcPr>
+            <w:tcW w:w="2417" w:type="dxa"/>
+          </w:tcPr>
+          <w:p>
+            <w:pPr>
+              <w:pStyle w:val="TableParagraph"/>
+              <w:spacing w:before="99"/>
+              <w:rPr>
+                <w:sz w:val="24"/>
+              </w:rPr>
+            </w:pPr>
+            <w:r>
+              <w:rPr>
+                <w:sz w:val="24"/>
+              </w:rPr>
+              <w:t>Tablero</w:t>
+            </w:r>
+          </w:p>
+        </w:tc>
+        <w:tc>
+          <w:tcPr>
+            <w:tcW w:w="6591" w:type="dxa"/>
+          </w:tcPr>
+          <w:p>
+            <w:pPr>
+              <w:pStyle w:val="TableParagraph"/>
+              <w:spacing w:before="99"/>
+              <w:rPr>
+                <w:sz w:val="24"/>
+              </w:rPr>
+            </w:pPr>
+            <w:r>
+              <w:rPr>
+                <w:sz w:val="24"/>
+              </w:rPr>
+              <w:t>Entidad que almacena la información del tablero de juego.</w:t>
             </w:r>
           </w:p>
         </w:tc>
@@ -48008,7 +47844,7 @@
               <w:rPr>
                 <w:sz w:val="24"/>
               </w:rPr>
-              <w:t>Sesión</w:t>
+              <w:t>Casilla de tablero de juego</w:t>
             </w:r>
           </w:p>
         </w:tc>
@@ -48041,13 +47877,13 @@
               <w:rPr>
                 <w:sz w:val="24"/>
               </w:rPr>
-              <w:t xml:space="preserve">la </w:t>
-            </w:r>
-            <w:r>
-              <w:rPr>
-                <w:sz w:val="24"/>
-              </w:rPr>
-              <w:t>hora de la sesión</w:t>
+              <w:t>la información de</w:t>
+            </w:r>
+            <w:r>
+              <w:rPr>
+                <w:sz w:val="24"/>
+              </w:rPr>
+              <w:t xml:space="preserve"> las casillas del tablero de juego</w:t>
             </w:r>
             <w:r>
               <w:rPr>
@@ -48078,7 +47914,7 @@
               <w:rPr>
                 <w:sz w:val="24"/>
               </w:rPr>
-              <w:t>Reserva</w:t>
+              <w:t>Ficha de juego</w:t>
             </w:r>
           </w:p>
         </w:tc>
@@ -48112,7 +47948,14 @@
                 <w:spacing w:val="1"/>
                 <w:sz w:val="24"/>
               </w:rPr>
-              <w:t>la fecha de la reserva, número de la tarjeta, código CVC y precio para la reserva.</w:t>
+              <w:t>la información de la ficha que se asigna a cada jugador</w:t>
+            </w:r>
+            <w:r>
+              <w:rPr>
+                <w:spacing w:val="1"/>
+                <w:sz w:val="24"/>
+              </w:rPr>
+              <w:t>.</w:t>
             </w:r>
           </w:p>
         </w:tc>
@@ -48137,7 +47980,7 @@
               <w:rPr>
                 <w:sz w:val="24"/>
               </w:rPr>
-              <w:t>Asiento</w:t>
+              <w:t>Oca</w:t>
             </w:r>
           </w:p>
         </w:tc>
@@ -48157,26 +48000,27 @@
               <w:rPr>
                 <w:sz w:val="24"/>
               </w:rPr>
-              <w:t>Entidad que</w:t>
+              <w:t>Entidad que almacena</w:t>
             </w:r>
             <w:r>
               <w:rPr>
                 <w:spacing w:val="1"/>
                 <w:sz w:val="24"/>
               </w:rPr>
-              <w:t xml:space="preserve"> </w:t>
-            </w:r>
-            <w:r>
-              <w:rPr>
-                <w:sz w:val="24"/>
-              </w:rPr>
-              <w:t xml:space="preserve">almacena </w:t>
-            </w:r>
-            <w:r>
-              <w:rPr>
-                <w:sz w:val="24"/>
-              </w:rPr>
-              <w:t>el número de asiento.</w:t>
+              <w:t xml:space="preserve"> la información</w:t>
+            </w:r>
+            <w:r>
+              <w:rPr>
+                <w:spacing w:val="1"/>
+                <w:sz w:val="24"/>
+              </w:rPr>
+              <w:t xml:space="preserve"> del juego Oca</w:t>
+            </w:r>
+            <w:r>
+              <w:rPr>
+                <w:sz w:val="24"/>
+              </w:rPr>
+              <w:t>.</w:t>
             </w:r>
           </w:p>
         </w:tc>
@@ -48201,7 +48045,7 @@
               <w:rPr>
                 <w:sz w:val="24"/>
               </w:rPr>
-              <w:t>Película</w:t>
+              <w:t>Parchís</w:t>
             </w:r>
           </w:p>
         </w:tc>
@@ -48221,13 +48065,27 @@
               <w:rPr>
                 <w:sz w:val="24"/>
               </w:rPr>
-              <w:t xml:space="preserve">Entidad que almacena </w:t>
-            </w:r>
-            <w:r>
-              <w:rPr>
-                <w:sz w:val="24"/>
-              </w:rPr>
-              <w:t>el título, la descripción, la fecha de estreno, la categoría y la edad de clasificación de la película.</w:t>
+              <w:t>Entidad que almacena</w:t>
+            </w:r>
+            <w:r>
+              <w:rPr>
+                <w:spacing w:val="1"/>
+                <w:sz w:val="24"/>
+              </w:rPr>
+              <w:t xml:space="preserve"> la información del juego </w:t>
+            </w:r>
+            <w:r>
+              <w:rPr>
+                <w:spacing w:val="1"/>
+                <w:sz w:val="24"/>
+              </w:rPr>
+              <w:t>Parchís</w:t>
+            </w:r>
+            <w:r>
+              <w:rPr>
+                <w:sz w:val="24"/>
+              </w:rPr>
+              <w:t>.</w:t>
             </w:r>
           </w:p>
         </w:tc>
@@ -48252,7 +48110,7 @@
               <w:rPr>
                 <w:sz w:val="24"/>
               </w:rPr>
-              <w:t>Actor</w:t>
+              <w:t>Turno</w:t>
             </w:r>
           </w:p>
         </w:tc>
@@ -48272,115 +48130,13 @@
               <w:rPr>
                 <w:sz w:val="24"/>
               </w:rPr>
-              <w:t xml:space="preserve">Entidad que almacena </w:t>
-            </w:r>
-            <w:r>
-              <w:rPr>
-                <w:sz w:val="24"/>
-              </w:rPr>
-              <w:t>el nombre, apellidos y rol de los actores de la película.</w:t>
-            </w:r>
-          </w:p>
-        </w:tc>
-      </w:tr>
-      <w:tr>
-        <w:trPr>
-          <w:trHeight w:val="490"/>
-        </w:trPr>
-        <w:tc>
-          <w:tcPr>
-            <w:tcW w:w="2417" w:type="dxa"/>
-          </w:tcPr>
-          <w:p>
-            <w:pPr>
-              <w:pStyle w:val="TableParagraph"/>
-              <w:spacing w:before="99"/>
-              <w:rPr>
-                <w:sz w:val="24"/>
-              </w:rPr>
-            </w:pPr>
-            <w:r>
-              <w:rPr>
-                <w:sz w:val="24"/>
-              </w:rPr>
-              <w:t>Director</w:t>
-            </w:r>
-          </w:p>
-        </w:tc>
-        <w:tc>
-          <w:tcPr>
-            <w:tcW w:w="6591" w:type="dxa"/>
-          </w:tcPr>
-          <w:p>
-            <w:pPr>
-              <w:pStyle w:val="TableParagraph"/>
-              <w:spacing w:before="99"/>
-              <w:rPr>
-                <w:sz w:val="24"/>
-              </w:rPr>
-            </w:pPr>
-            <w:r>
-              <w:rPr>
-                <w:sz w:val="24"/>
-              </w:rPr>
-              <w:t xml:space="preserve">Entidad que almacena </w:t>
-            </w:r>
-            <w:r>
-              <w:rPr>
-                <w:sz w:val="24"/>
-              </w:rPr>
-              <w:t>el nombre del actor de la película</w:t>
-            </w:r>
-          </w:p>
-        </w:tc>
-      </w:tr>
-      <w:tr>
-        <w:trPr>
-          <w:trHeight w:val="490"/>
-        </w:trPr>
-        <w:tc>
-          <w:tcPr>
-            <w:tcW w:w="2417" w:type="dxa"/>
-          </w:tcPr>
-          <w:p>
-            <w:pPr>
-              <w:pStyle w:val="TableParagraph"/>
-              <w:spacing w:before="99"/>
-              <w:rPr>
-                <w:sz w:val="24"/>
-              </w:rPr>
-            </w:pPr>
-            <w:r>
-              <w:rPr>
-                <w:sz w:val="24"/>
-              </w:rPr>
-              <w:t>Tráiler</w:t>
-            </w:r>
-          </w:p>
-        </w:tc>
-        <w:tc>
-          <w:tcPr>
-            <w:tcW w:w="6591" w:type="dxa"/>
-          </w:tcPr>
-          <w:p>
-            <w:pPr>
-              <w:pStyle w:val="TableParagraph"/>
-              <w:spacing w:before="99"/>
-              <w:rPr>
-                <w:sz w:val="24"/>
-              </w:rPr>
-            </w:pPr>
-            <w:r>
-              <w:rPr>
-                <w:sz w:val="24"/>
-              </w:rPr>
-              <w:t xml:space="preserve">Entidad que almacena </w:t>
-            </w:r>
-            <w:r>
-              <w:rPr>
-                <w:sz w:val="24"/>
-              </w:rPr>
-              <w:t>la información de los trailers.</w:t>
+              <w:t>Entidad que almacena la información de cada turno del jugador</w:t>
+            </w:r>
+            <w:r>
+              <w:rPr>
+                <w:sz w:val="24"/>
+              </w:rPr>
+              <w:t>.</w:t>
             </w:r>
           </w:p>
         </w:tc>
@@ -49302,6 +49058,13 @@
                 <w:sz w:val="24"/>
               </w:rPr>
             </w:pPr>
+            <w:r>
+              <w:rPr>
+                <w:i/>
+                <w:sz w:val="24"/>
+              </w:rPr>
+              <w:t>Ficha de jugador</w:t>
+            </w:r>
           </w:p>
         </w:tc>
         <w:tc>
@@ -49396,6 +49159,13 @@
                 <w:sz w:val="24"/>
               </w:rPr>
             </w:pPr>
+            <w:r>
+              <w:rPr>
+                <w:i/>
+                <w:sz w:val="24"/>
+              </w:rPr>
+              <w:t>Oca</w:t>
+            </w:r>
           </w:p>
         </w:tc>
         <w:tc>
@@ -49491,6 +49261,13 @@
                 <w:sz w:val="24"/>
               </w:rPr>
             </w:pPr>
+            <w:r>
+              <w:rPr>
+                <w:i/>
+                <w:sz w:val="24"/>
+              </w:rPr>
+              <w:t>Parchís</w:t>
+            </w:r>
           </w:p>
         </w:tc>
         <w:tc>
@@ -49586,6 +49363,13 @@
                 <w:sz w:val="24"/>
               </w:rPr>
             </w:pPr>
+            <w:r>
+              <w:rPr>
+                <w:i/>
+                <w:sz w:val="24"/>
+              </w:rPr>
+              <w:t>Turno</w:t>
+            </w:r>
           </w:p>
         </w:tc>
         <w:tc>
@@ -49664,7 +49448,7 @@
                 <w:i/>
                 <w:sz w:val="24"/>
               </w:rPr>
-              <w:t>Entidad</w:t>
+              <w:t>Prueba</w:t>
             </w:r>
           </w:p>
         </w:tc>
@@ -49681,6 +49465,13 @@
                 <w:sz w:val="24"/>
               </w:rPr>
             </w:pPr>
+            <w:r>
+              <w:rPr>
+                <w:i/>
+                <w:sz w:val="24"/>
+              </w:rPr>
+              <w:t>H1+E1, H1+E2, H1-E1, H1-E2</w:t>
+            </w:r>
           </w:p>
         </w:tc>
         <w:tc>
@@ -49781,7 +49572,7 @@
                 <w:i/>
                 <w:sz w:val="24"/>
               </w:rPr>
-              <w:t>H1+E1, H1+E2, H1-E1, H1-E2</w:t>
+              <w:t>H2+E1, H2-E1</w:t>
             </w:r>
           </w:p>
         </w:tc>
@@ -49883,7 +49674,7 @@
                 <w:i/>
                 <w:sz w:val="24"/>
               </w:rPr>
-              <w:t>H2+E1, H2-E1</w:t>
+              <w:t>H3+E1, H3-E1</w:t>
             </w:r>
           </w:p>
         </w:tc>
@@ -49985,7 +49776,7 @@
                 <w:i/>
                 <w:sz w:val="24"/>
               </w:rPr>
-              <w:t>H3+E1, H3-E1</w:t>
+              <w:t>H4+E1, H4-E1</w:t>
             </w:r>
           </w:p>
         </w:tc>
@@ -50087,7 +49878,14 @@
                 <w:i/>
                 <w:sz w:val="24"/>
               </w:rPr>
-              <w:t>H4+E1, H4-E1</w:t>
+              <w:t>H5+E1, H5</w:t>
+            </w:r>
+            <w:r>
+              <w:rPr>
+                <w:i/>
+                <w:sz w:val="24"/>
+              </w:rPr>
+              <w:t>-E1</w:t>
             </w:r>
           </w:p>
         </w:tc>
@@ -50189,7 +49987,7 @@
                 <w:i/>
                 <w:sz w:val="24"/>
               </w:rPr>
-              <w:t>H5+E1, H5</w:t>
+              <w:t>H6+E1, H6</w:t>
             </w:r>
             <w:r>
               <w:rPr>
@@ -50298,7 +50096,7 @@
                 <w:i/>
                 <w:sz w:val="24"/>
               </w:rPr>
-              <w:t>H6+E1, H6</w:t>
+              <w:t>H7+E1, H7</w:t>
             </w:r>
             <w:r>
               <w:rPr>
@@ -50407,7 +50205,7 @@
                 <w:i/>
                 <w:sz w:val="24"/>
               </w:rPr>
-              <w:t>H7+E1, H7</w:t>
+              <w:t>H8+E1, H8</w:t>
             </w:r>
             <w:r>
               <w:rPr>
@@ -50516,14 +50314,7 @@
                 <w:i/>
                 <w:sz w:val="24"/>
               </w:rPr>
-              <w:t>H8+E1, H8</w:t>
-            </w:r>
-            <w:r>
-              <w:rPr>
-                <w:i/>
-                <w:sz w:val="24"/>
-              </w:rPr>
-              <w:t>-E1</w:t>
+              <w:t>H9+E1, H9-E1</w:t>
             </w:r>
           </w:p>
         </w:tc>
@@ -50615,6 +50406,7 @@
             <w:pPr>
               <w:pStyle w:val="TableParagraph"/>
               <w:spacing w:line="287" w:lineRule="exact"/>
+              <w:ind w:left="0"/>
               <w:rPr>
                 <w:i/>
                 <w:sz w:val="24"/>
@@ -50625,7 +50417,14 @@
                 <w:i/>
                 <w:sz w:val="24"/>
               </w:rPr>
-              <w:t>H9+E1, H9-E1</w:t>
+              <w:t xml:space="preserve"> </w:t>
+            </w:r>
+            <w:r>
+              <w:rPr>
+                <w:i/>
+                <w:sz w:val="24"/>
+              </w:rPr>
+              <w:t>H10+E1, H10-E1</w:t>
             </w:r>
           </w:p>
         </w:tc>
@@ -50717,7 +50516,6 @@
             <w:pPr>
               <w:pStyle w:val="TableParagraph"/>
               <w:spacing w:line="287" w:lineRule="exact"/>
-              <w:ind w:left="0"/>
               <w:rPr>
                 <w:i/>
                 <w:sz w:val="24"/>
@@ -50728,14 +50526,7 @@
                 <w:i/>
                 <w:sz w:val="24"/>
               </w:rPr>
-              <w:t xml:space="preserve"> </w:t>
-            </w:r>
-            <w:r>
-              <w:rPr>
-                <w:i/>
-                <w:sz w:val="24"/>
-              </w:rPr>
-              <w:t>H10+E1, H10-E1</w:t>
+              <w:t>H11+E1, H11-E1</w:t>
             </w:r>
           </w:p>
         </w:tc>
@@ -50828,6 +50619,7 @@
             <w:pPr>
               <w:pStyle w:val="TableParagraph"/>
               <w:spacing w:line="287" w:lineRule="exact"/>
+              <w:ind w:left="0"/>
               <w:rPr>
                 <w:i/>
                 <w:sz w:val="24"/>
@@ -50838,7 +50630,14 @@
                 <w:i/>
                 <w:sz w:val="24"/>
               </w:rPr>
-              <w:t>H11+E1, H11-E1</w:t>
+              <w:t xml:space="preserve"> </w:t>
+            </w:r>
+            <w:r>
+              <w:rPr>
+                <w:i/>
+                <w:sz w:val="24"/>
+              </w:rPr>
+              <w:t>H12+E1, H12-E1</w:t>
             </w:r>
           </w:p>
         </w:tc>
@@ -50930,7 +50729,6 @@
             <w:pPr>
               <w:pStyle w:val="TableParagraph"/>
               <w:spacing w:line="287" w:lineRule="exact"/>
-              <w:ind w:left="0"/>
               <w:rPr>
                 <w:i/>
                 <w:sz w:val="24"/>
@@ -50941,14 +50739,7 @@
                 <w:i/>
                 <w:sz w:val="24"/>
               </w:rPr>
-              <w:t xml:space="preserve"> </w:t>
-            </w:r>
-            <w:r>
-              <w:rPr>
-                <w:i/>
-                <w:sz w:val="24"/>
-              </w:rPr>
-              <w:t>H12+E1, H12-E1</w:t>
+              <w:t>H13+E1, H13+E2, H13-E1, H13-E2</w:t>
             </w:r>
           </w:p>
         </w:tc>
@@ -51050,7 +50841,7 @@
                 <w:i/>
                 <w:sz w:val="24"/>
               </w:rPr>
-              <w:t>H13+E1, H13+E2, H13-E1, H13-E2</w:t>
+              <w:t>H14+E1, H14-E1</w:t>
             </w:r>
           </w:p>
         </w:tc>
@@ -51152,7 +50943,7 @@
                 <w:i/>
                 <w:sz w:val="24"/>
               </w:rPr>
-              <w:t>H14+E1, H14-E1</w:t>
+              <w:t>H15+E1, H15-E1</w:t>
             </w:r>
           </w:p>
         </w:tc>
@@ -51254,7 +51045,7 @@
                 <w:i/>
                 <w:sz w:val="24"/>
               </w:rPr>
-              <w:t>H15+E1, H15-E1</w:t>
+              <w:t>H16+E1, H16+E2, H16-E1, H16-E2</w:t>
             </w:r>
           </w:p>
         </w:tc>
@@ -51356,7 +51147,7 @@
                 <w:i/>
                 <w:sz w:val="24"/>
               </w:rPr>
-              <w:t>H16+E1, H16+E2, H16-E1, H16-E2</w:t>
+              <w:t>H17+E1, H17+E2, H17-E1, H17-E2</w:t>
             </w:r>
           </w:p>
         </w:tc>
@@ -51392,10 +51183,6 @@
               <w:pStyle w:val="TableParagraph"/>
               <w:spacing w:line="287" w:lineRule="exact"/>
               <w:ind w:left="96"/>
-              <w:rPr>
-                <w:i/>
-                <w:sz w:val="24"/>
-              </w:rPr>
             </w:pPr>
             <w:r>
               <w:rPr>
@@ -51458,7 +51245,7 @@
                 <w:i/>
                 <w:sz w:val="24"/>
               </w:rPr>
-              <w:t>H17+E1, H17+E2, H17-E1, H17-E2</w:t>
+              <w:t>H18+E1, H18-E1</w:t>
             </w:r>
           </w:p>
         </w:tc>
@@ -51494,6 +51281,10 @@
               <w:pStyle w:val="TableParagraph"/>
               <w:spacing w:line="287" w:lineRule="exact"/>
               <w:ind w:left="96"/>
+              <w:rPr>
+                <w:i/>
+                <w:sz w:val="24"/>
+              </w:rPr>
             </w:pPr>
             <w:r>
               <w:rPr>
@@ -51556,7 +51347,7 @@
                 <w:i/>
                 <w:sz w:val="24"/>
               </w:rPr>
-              <w:t>H18+E1, H18-E1</w:t>
+              <w:t>H19+E1, H19-E1</w:t>
             </w:r>
           </w:p>
         </w:tc>
@@ -51658,7 +51449,7 @@
                 <w:i/>
                 <w:sz w:val="24"/>
               </w:rPr>
-              <w:t>H19+E1, H19-E1</w:t>
+              <w:t>H20+E1, H20-E1</w:t>
             </w:r>
           </w:p>
         </w:tc>
@@ -51738,7 +51529,24 @@
                 <w:i/>
                 <w:sz w:val="24"/>
               </w:rPr>
-              <w:t>Prueba</w:t>
+              <w:t>Historia de</w:t>
+            </w:r>
+          </w:p>
+          <w:p>
+            <w:pPr>
+              <w:pStyle w:val="TableParagraph"/>
+              <w:spacing w:line="287" w:lineRule="exact"/>
+              <w:rPr>
+                <w:i/>
+                <w:sz w:val="24"/>
+              </w:rPr>
+            </w:pPr>
+            <w:r>
+              <w:rPr>
+                <w:i/>
+                <w:sz w:val="24"/>
+              </w:rPr>
+              <w:t>Usuario</w:t>
             </w:r>
           </w:p>
         </w:tc>
@@ -51760,7 +51568,7 @@
                 <w:i/>
                 <w:sz w:val="24"/>
               </w:rPr>
-              <w:t>H20+E1, H20-E1</w:t>
+              <w:t>H1</w:t>
             </w:r>
           </w:p>
         </w:tc>
@@ -51879,7 +51687,7 @@
                 <w:i/>
                 <w:sz w:val="24"/>
               </w:rPr>
-              <w:t>H1</w:t>
+              <w:t>H2</w:t>
             </w:r>
           </w:p>
         </w:tc>
@@ -51998,7 +51806,7 @@
                 <w:i/>
                 <w:sz w:val="24"/>
               </w:rPr>
-              <w:t>H2</w:t>
+              <w:t>H3</w:t>
             </w:r>
           </w:p>
         </w:tc>
@@ -52117,7 +51925,7 @@
                 <w:i/>
                 <w:sz w:val="24"/>
               </w:rPr>
-              <w:t>H3</w:t>
+              <w:t>H4</w:t>
             </w:r>
           </w:p>
         </w:tc>
@@ -52236,7 +52044,7 @@
                 <w:i/>
                 <w:sz w:val="24"/>
               </w:rPr>
-              <w:t>H4</w:t>
+              <w:t>H5</w:t>
             </w:r>
           </w:p>
         </w:tc>
@@ -52355,7 +52163,7 @@
                 <w:i/>
                 <w:sz w:val="24"/>
               </w:rPr>
-              <w:t>H5</w:t>
+              <w:t>H6</w:t>
             </w:r>
           </w:p>
         </w:tc>
@@ -52474,7 +52282,7 @@
                 <w:i/>
                 <w:sz w:val="24"/>
               </w:rPr>
-              <w:t>H6</w:t>
+              <w:t>H7</w:t>
             </w:r>
           </w:p>
         </w:tc>
@@ -52593,7 +52401,7 @@
                 <w:i/>
                 <w:sz w:val="24"/>
               </w:rPr>
-              <w:t>H7</w:t>
+              <w:t>H8</w:t>
             </w:r>
           </w:p>
         </w:tc>
@@ -52712,7 +52520,7 @@
                 <w:i/>
                 <w:sz w:val="24"/>
               </w:rPr>
-              <w:t>H8</w:t>
+              <w:t>H9</w:t>
             </w:r>
           </w:p>
         </w:tc>
@@ -52831,7 +52639,7 @@
                 <w:i/>
                 <w:sz w:val="24"/>
               </w:rPr>
-              <w:t>H9</w:t>
+              <w:t>H10</w:t>
             </w:r>
           </w:p>
         </w:tc>
@@ -52950,7 +52758,7 @@
                 <w:i/>
                 <w:sz w:val="24"/>
               </w:rPr>
-              <w:t>H10</w:t>
+              <w:t>H11</w:t>
             </w:r>
           </w:p>
         </w:tc>
@@ -53069,7 +52877,7 @@
                 <w:i/>
                 <w:sz w:val="24"/>
               </w:rPr>
-              <w:t>H11</w:t>
+              <w:t>H12</w:t>
             </w:r>
           </w:p>
         </w:tc>
@@ -53188,7 +52996,7 @@
                 <w:i/>
                 <w:sz w:val="24"/>
               </w:rPr>
-              <w:t>H12</w:t>
+              <w:t>H13</w:t>
             </w:r>
           </w:p>
         </w:tc>
@@ -53307,7 +53115,7 @@
                 <w:i/>
                 <w:sz w:val="24"/>
               </w:rPr>
-              <w:t>H13</w:t>
+              <w:t>H14</w:t>
             </w:r>
           </w:p>
         </w:tc>
@@ -53427,7 +53235,7 @@
                 <w:i/>
                 <w:sz w:val="24"/>
               </w:rPr>
-              <w:t>H14</w:t>
+              <w:t>H15</w:t>
             </w:r>
           </w:p>
         </w:tc>
@@ -53546,7 +53354,7 @@
                 <w:i/>
                 <w:sz w:val="24"/>
               </w:rPr>
-              <w:t>H15</w:t>
+              <w:t>H16</w:t>
             </w:r>
           </w:p>
         </w:tc>
@@ -53665,7 +53473,7 @@
                 <w:i/>
                 <w:sz w:val="24"/>
               </w:rPr>
-              <w:t>H16</w:t>
+              <w:t>H17</w:t>
             </w:r>
           </w:p>
         </w:tc>
@@ -53784,7 +53592,7 @@
                 <w:i/>
                 <w:sz w:val="24"/>
               </w:rPr>
-              <w:t>H17</w:t>
+              <w:t>H18</w:t>
             </w:r>
           </w:p>
         </w:tc>
@@ -53903,7 +53711,7 @@
                 <w:i/>
                 <w:sz w:val="24"/>
               </w:rPr>
-              <w:t>H18</w:t>
+              <w:t>H19</w:t>
             </w:r>
           </w:p>
         </w:tc>
@@ -54022,7 +53830,7 @@
                 <w:i/>
                 <w:sz w:val="24"/>
               </w:rPr>
-              <w:t>H19</w:t>
+              <w:t>H20</w:t>
             </w:r>
           </w:p>
         </w:tc>
@@ -54102,7 +53910,14 @@
                 <w:i/>
                 <w:sz w:val="24"/>
               </w:rPr>
-              <w:t>Historia de</w:t>
+              <w:t>Regla</w:t>
+            </w:r>
+            <w:r>
+              <w:rPr>
+                <w:i/>
+                <w:sz w:val="24"/>
+              </w:rPr>
+              <w:t xml:space="preserve"> de</w:t>
             </w:r>
           </w:p>
           <w:p>
@@ -54119,7 +53934,7 @@
                 <w:i/>
                 <w:sz w:val="24"/>
               </w:rPr>
-              <w:t>Usuario</w:t>
+              <w:t>Negocio</w:t>
             </w:r>
           </w:p>
         </w:tc>
@@ -54132,8 +53947,11 @@
               <w:pStyle w:val="TableParagraph"/>
               <w:spacing w:line="287" w:lineRule="exact"/>
               <w:rPr>
-                <w:i/>
-                <w:sz w:val="24"/>
+                <w:rFonts w:ascii="Calibri-Italic" w:eastAsiaTheme="minorHAnsi" w:hAnsi="Calibri-Italic" w:cs="Calibri-Italic"/>
+                <w:i/>
+                <w:iCs/>
+                <w:sz w:val="24"/>
+                <w:szCs w:val="24"/>
               </w:rPr>
             </w:pPr>
             <w:r>
@@ -54141,7 +53959,7 @@
                 <w:i/>
                 <w:sz w:val="24"/>
               </w:rPr>
-              <w:t>H20</w:t>
+              <w:t>R1</w:t>
             </w:r>
           </w:p>
         </w:tc>
@@ -54177,10 +53995,6 @@
               <w:pStyle w:val="TableParagraph"/>
               <w:spacing w:line="287" w:lineRule="exact"/>
               <w:ind w:left="96"/>
-              <w:rPr>
-                <w:i/>
-                <w:sz w:val="24"/>
-              </w:rPr>
             </w:pPr>
             <w:r>
               <w:rPr>
@@ -54258,11 +54072,8 @@
               <w:pStyle w:val="TableParagraph"/>
               <w:spacing w:line="287" w:lineRule="exact"/>
               <w:rPr>
-                <w:rFonts w:ascii="Calibri-Italic" w:eastAsiaTheme="minorHAnsi" w:hAnsi="Calibri-Italic" w:cs="Calibri-Italic"/>
-                <w:i/>
-                <w:iCs/>
-                <w:sz w:val="24"/>
-                <w:szCs w:val="24"/>
+                <w:i/>
+                <w:sz w:val="24"/>
               </w:rPr>
             </w:pPr>
             <w:r>
@@ -54270,7 +54081,7 @@
                 <w:i/>
                 <w:sz w:val="24"/>
               </w:rPr>
-              <w:t>R1</w:t>
+              <w:t>R2</w:t>
             </w:r>
           </w:p>
         </w:tc>
@@ -54306,6 +54117,10 @@
               <w:pStyle w:val="TableParagraph"/>
               <w:spacing w:line="287" w:lineRule="exact"/>
               <w:ind w:left="96"/>
+              <w:rPr>
+                <w:i/>
+                <w:sz w:val="24"/>
+              </w:rPr>
             </w:pPr>
             <w:r>
               <w:rPr>
@@ -54392,7 +54207,7 @@
                 <w:i/>
                 <w:sz w:val="24"/>
               </w:rPr>
-              <w:t>R2</w:t>
+              <w:t>R3</w:t>
             </w:r>
           </w:p>
         </w:tc>
@@ -54518,7 +54333,7 @@
                 <w:i/>
                 <w:sz w:val="24"/>
               </w:rPr>
-              <w:t>R3</w:t>
+              <w:t>R4</w:t>
             </w:r>
           </w:p>
         </w:tc>
@@ -54644,259 +54459,7 @@
                 <w:i/>
                 <w:sz w:val="24"/>
               </w:rPr>
-              <w:t>R4</w:t>
-            </w:r>
-          </w:p>
-        </w:tc>
-        <w:tc>
-          <w:tcPr>
-            <w:tcW w:w="2956" w:type="dxa"/>
-          </w:tcPr>
-          <w:p>
-            <w:pPr>
-              <w:pStyle w:val="TableParagraph"/>
-              <w:spacing w:before="7" w:line="266" w:lineRule="exact"/>
-              <w:ind w:left="96"/>
-              <w:rPr>
-                <w:i/>
-                <w:sz w:val="24"/>
-              </w:rPr>
-            </w:pPr>
-            <w:r>
-              <w:rPr>
-                <w:i/>
-                <w:sz w:val="24"/>
-              </w:rPr>
-              <w:t>Daniel Toledo Villalba</w:t>
-            </w:r>
-          </w:p>
-        </w:tc>
-        <w:tc>
-          <w:tcPr>
-            <w:tcW w:w="2147" w:type="dxa"/>
-          </w:tcPr>
-          <w:p>
-            <w:pPr>
-              <w:pStyle w:val="TableParagraph"/>
-              <w:spacing w:line="287" w:lineRule="exact"/>
-              <w:ind w:left="96"/>
-              <w:rPr>
-                <w:i/>
-                <w:sz w:val="24"/>
-              </w:rPr>
-            </w:pPr>
-            <w:r>
-              <w:rPr>
-                <w:i/>
-                <w:sz w:val="24"/>
-              </w:rPr>
-              <w:t xml:space="preserve">Entrega </w:t>
-            </w:r>
-            <w:r>
-              <w:rPr>
-                <w:i/>
-                <w:sz w:val="24"/>
-              </w:rPr>
-              <w:t>Septiembre</w:t>
-            </w:r>
-          </w:p>
-        </w:tc>
-      </w:tr>
-      <w:tr>
-        <w:trPr>
-          <w:trHeight w:val="580"/>
-        </w:trPr>
-        <w:tc>
-          <w:tcPr>
-            <w:tcW w:w="1486" w:type="dxa"/>
-          </w:tcPr>
-          <w:p>
-            <w:pPr>
-              <w:pStyle w:val="TableParagraph"/>
-              <w:spacing w:line="287" w:lineRule="exact"/>
-              <w:rPr>
-                <w:i/>
-                <w:sz w:val="24"/>
-              </w:rPr>
-            </w:pPr>
-            <w:r>
-              <w:rPr>
-                <w:i/>
-                <w:sz w:val="24"/>
-              </w:rPr>
-              <w:t>Regla</w:t>
-            </w:r>
-            <w:r>
-              <w:rPr>
-                <w:i/>
-                <w:sz w:val="24"/>
-              </w:rPr>
-              <w:t xml:space="preserve"> de</w:t>
-            </w:r>
-          </w:p>
-          <w:p>
-            <w:pPr>
-              <w:pStyle w:val="TableParagraph"/>
-              <w:spacing w:line="287" w:lineRule="exact"/>
-              <w:rPr>
-                <w:i/>
-                <w:sz w:val="24"/>
-              </w:rPr>
-            </w:pPr>
-            <w:r>
-              <w:rPr>
-                <w:i/>
-                <w:sz w:val="24"/>
-              </w:rPr>
-              <w:t>Negocio</w:t>
-            </w:r>
-          </w:p>
-        </w:tc>
-        <w:tc>
-          <w:tcPr>
-            <w:tcW w:w="2357" w:type="dxa"/>
-          </w:tcPr>
-          <w:p>
-            <w:pPr>
-              <w:pStyle w:val="TableParagraph"/>
-              <w:spacing w:line="287" w:lineRule="exact"/>
-              <w:rPr>
-                <w:i/>
-                <w:sz w:val="24"/>
-              </w:rPr>
-            </w:pPr>
-            <w:r>
-              <w:rPr>
-                <w:i/>
-                <w:sz w:val="24"/>
-              </w:rPr>
               <w:t>R5</w:t>
-            </w:r>
-          </w:p>
-        </w:tc>
-        <w:tc>
-          <w:tcPr>
-            <w:tcW w:w="2956" w:type="dxa"/>
-          </w:tcPr>
-          <w:p>
-            <w:pPr>
-              <w:pStyle w:val="TableParagraph"/>
-              <w:spacing w:before="7" w:line="266" w:lineRule="exact"/>
-              <w:ind w:left="96"/>
-              <w:rPr>
-                <w:i/>
-                <w:sz w:val="24"/>
-              </w:rPr>
-            </w:pPr>
-            <w:r>
-              <w:rPr>
-                <w:i/>
-                <w:sz w:val="24"/>
-              </w:rPr>
-              <w:t>Daniel Toledo Villalba</w:t>
-            </w:r>
-          </w:p>
-        </w:tc>
-        <w:tc>
-          <w:tcPr>
-            <w:tcW w:w="2147" w:type="dxa"/>
-          </w:tcPr>
-          <w:p>
-            <w:pPr>
-              <w:pStyle w:val="TableParagraph"/>
-              <w:spacing w:line="287" w:lineRule="exact"/>
-              <w:ind w:left="96"/>
-              <w:rPr>
-                <w:i/>
-                <w:sz w:val="24"/>
-              </w:rPr>
-            </w:pPr>
-            <w:r>
-              <w:rPr>
-                <w:i/>
-                <w:sz w:val="24"/>
-              </w:rPr>
-              <w:t xml:space="preserve">Entrega </w:t>
-            </w:r>
-            <w:r>
-              <w:rPr>
-                <w:i/>
-                <w:sz w:val="24"/>
-              </w:rPr>
-              <w:t>Septiembre</w:t>
-            </w:r>
-          </w:p>
-        </w:tc>
-      </w:tr>
-      <w:tr>
-        <w:trPr>
-          <w:trHeight w:val="580"/>
-        </w:trPr>
-        <w:tc>
-          <w:tcPr>
-            <w:tcW w:w="1486" w:type="dxa"/>
-          </w:tcPr>
-          <w:p>
-            <w:pPr>
-              <w:pStyle w:val="TableParagraph"/>
-              <w:spacing w:line="287" w:lineRule="exact"/>
-              <w:rPr>
-                <w:i/>
-                <w:sz w:val="24"/>
-              </w:rPr>
-            </w:pPr>
-            <w:r>
-              <w:rPr>
-                <w:i/>
-                <w:sz w:val="24"/>
-              </w:rPr>
-              <w:t>Regla</w:t>
-            </w:r>
-            <w:r>
-              <w:rPr>
-                <w:i/>
-                <w:sz w:val="24"/>
-              </w:rPr>
-              <w:t xml:space="preserve"> de</w:t>
-            </w:r>
-          </w:p>
-          <w:p>
-            <w:pPr>
-              <w:pStyle w:val="TableParagraph"/>
-              <w:spacing w:line="287" w:lineRule="exact"/>
-              <w:rPr>
-                <w:i/>
-                <w:sz w:val="24"/>
-              </w:rPr>
-            </w:pPr>
-            <w:r>
-              <w:rPr>
-                <w:i/>
-                <w:sz w:val="24"/>
-              </w:rPr>
-              <w:t>Negocio</w:t>
-            </w:r>
-          </w:p>
-        </w:tc>
-        <w:tc>
-          <w:tcPr>
-            <w:tcW w:w="2357" w:type="dxa"/>
-          </w:tcPr>
-          <w:p>
-            <w:pPr>
-              <w:pStyle w:val="TableParagraph"/>
-              <w:spacing w:line="287" w:lineRule="exact"/>
-              <w:rPr>
-                <w:i/>
-                <w:sz w:val="24"/>
-              </w:rPr>
-            </w:pPr>
-            <w:r>
-              <w:rPr>
-                <w:i/>
-                <w:sz w:val="24"/>
-              </w:rPr>
-              <w:t>R6</w:t>
             </w:r>
           </w:p>
         </w:tc>
@@ -55023,7 +54586,7 @@
                 <w:i/>
                 <w:sz w:val="24"/>
               </w:rPr>
-              <w:t>Director</w:t>
+              <w:t>Jugador</w:t>
             </w:r>
             <w:r>
               <w:rPr>
@@ -55037,7 +54600,7 @@
                 <w:i/>
                 <w:sz w:val="24"/>
               </w:rPr>
-              <w:t>Película</w:t>
+              <w:t>Ficha de juego</w:t>
             </w:r>
           </w:p>
         </w:tc>
@@ -55156,14 +54719,28 @@
                 <w:i/>
                 <w:sz w:val="24"/>
               </w:rPr>
-              <w:t xml:space="preserve"> Película-</w:t>
-            </w:r>
-            <w:r>
-              <w:rPr>
-                <w:i/>
-                <w:sz w:val="24"/>
-              </w:rPr>
-              <w:t>Tráiler</w:t>
+              <w:t xml:space="preserve"> </w:t>
+            </w:r>
+            <w:r>
+              <w:rPr>
+                <w:i/>
+                <w:sz w:val="24"/>
+              </w:rPr>
+              <w:t>Jugador</w:t>
+            </w:r>
+            <w:r>
+              <w:rPr>
+                <w:i/>
+                <w:sz w:val="24"/>
+              </w:rPr>
+              <w:t>-</w:t>
+            </w:r>
+            <w:r>
+              <w:rPr>
+                <w:i/>
+                <w:sz w:val="24"/>
+              </w:rPr>
+              <w:t>Turno</w:t>
             </w:r>
           </w:p>
         </w:tc>
@@ -55233,7 +54810,6 @@
             <w:pPr>
               <w:widowControl/>
               <w:adjustRightInd w:val="0"/>
-              <w:ind w:left="720" w:hanging="720"/>
               <w:rPr>
                 <w:i/>
                 <w:sz w:val="24"/>
@@ -55244,7 +54820,24 @@
                 <w:i/>
                 <w:sz w:val="24"/>
               </w:rPr>
-              <w:t>Relación N:N</w:t>
+              <w:t>Relación</w:t>
+            </w:r>
+          </w:p>
+          <w:p>
+            <w:pPr>
+              <w:widowControl/>
+              <w:adjustRightInd w:val="0"/>
+              <w:rPr>
+                <w:i/>
+                <w:sz w:val="24"/>
+              </w:rPr>
+            </w:pPr>
+            <w:r>
+              <w:rPr>
+                <w:i/>
+                <w:sz w:val="24"/>
+              </w:rPr>
+              <w:t>1:1..N</w:t>
             </w:r>
           </w:p>
         </w:tc>
@@ -55254,9 +54847,9 @@
           </w:tcPr>
           <w:p>
             <w:pPr>
-              <w:widowControl/>
-              <w:adjustRightInd w:val="0"/>
-              <w:ind w:left="720" w:hanging="720"/>
+              <w:pStyle w:val="TableParagraph"/>
+              <w:spacing w:line="287" w:lineRule="exact"/>
+              <w:ind w:left="0"/>
               <w:rPr>
                 <w:i/>
                 <w:sz w:val="24"/>
@@ -55267,7 +54860,14 @@
                 <w:i/>
                 <w:sz w:val="24"/>
               </w:rPr>
-              <w:t xml:space="preserve"> Cine</w:t>
+              <w:t xml:space="preserve"> </w:t>
+            </w:r>
+            <w:r>
+              <w:rPr>
+                <w:i/>
+                <w:sz w:val="24"/>
+              </w:rPr>
+              <w:t>Juego</w:t>
             </w:r>
             <w:r>
               <w:rPr>
@@ -55281,7 +54881,7 @@
                 <w:i/>
                 <w:sz w:val="24"/>
               </w:rPr>
-              <w:t>Película</w:t>
+              <w:t>Ficha de juego</w:t>
             </w:r>
           </w:p>
         </w:tc>
@@ -55293,7 +54893,7 @@
             <w:pPr>
               <w:pStyle w:val="TableParagraph"/>
               <w:spacing w:before="7" w:line="266" w:lineRule="exact"/>
-              <w:ind w:left="720" w:hanging="720"/>
+              <w:ind w:left="96"/>
               <w:rPr>
                 <w:i/>
                 <w:sz w:val="24"/>
@@ -55316,19 +54916,12 @@
             <w:pPr>
               <w:pStyle w:val="TableParagraph"/>
               <w:spacing w:line="287" w:lineRule="exact"/>
-              <w:ind w:left="720" w:hanging="720"/>
+              <w:ind w:left="96"/>
               <w:rPr>
                 <w:i/>
                 <w:sz w:val="24"/>
               </w:rPr>
             </w:pPr>
-            <w:r>
-              <w:rPr>
-                <w:i/>
-                <w:sz w:val="24"/>
-              </w:rPr>
-              <w:t xml:space="preserve"> </w:t>
-            </w:r>
             <w:r>
               <w:rPr>
                 <w:i/>
@@ -55368,7 +54961,25 @@
                 <w:i/>
                 <w:sz w:val="24"/>
               </w:rPr>
-              <w:t>Relación N:N</w:t>
+              <w:t>Relación</w:t>
+            </w:r>
+          </w:p>
+          <w:p>
+            <w:pPr>
+              <w:pStyle w:val="TableParagraph"/>
+              <w:spacing w:line="287" w:lineRule="exact"/>
+              <w:ind w:left="0"/>
+              <w:rPr>
+                <w:i/>
+                <w:sz w:val="24"/>
+              </w:rPr>
+            </w:pPr>
+            <w:r>
+              <w:rPr>
+                <w:i/>
+                <w:sz w:val="24"/>
+              </w:rPr>
+              <w:t>1:1..N</w:t>
             </w:r>
           </w:p>
         </w:tc>
@@ -55384,6 +54995,7 @@
               <w:rPr>
                 <w:i/>
                 <w:sz w:val="24"/>
+                <w:u w:val="single"/>
               </w:rPr>
             </w:pPr>
             <w:r>
@@ -55391,7 +55003,14 @@
                 <w:i/>
                 <w:sz w:val="24"/>
               </w:rPr>
-              <w:t xml:space="preserve"> Actor</w:t>
+              <w:t xml:space="preserve"> </w:t>
+            </w:r>
+            <w:r>
+              <w:rPr>
+                <w:i/>
+                <w:sz w:val="24"/>
+              </w:rPr>
+              <w:t>Juego</w:t>
             </w:r>
             <w:r>
               <w:rPr>
@@ -55405,7 +55024,7 @@
                 <w:i/>
                 <w:sz w:val="24"/>
               </w:rPr>
-              <w:t>Película</w:t>
+              <w:t>Casilla de tablero de juego</w:t>
             </w:r>
           </w:p>
         </w:tc>
@@ -55490,8 +55109,9 @@
           </w:p>
           <w:p>
             <w:pPr>
-              <w:widowControl/>
-              <w:adjustRightInd w:val="0"/>
+              <w:pStyle w:val="TableParagraph"/>
+              <w:spacing w:line="287" w:lineRule="exact"/>
+              <w:ind w:left="0"/>
               <w:rPr>
                 <w:i/>
                 <w:sz w:val="24"/>
@@ -55532,7 +55152,7 @@
                 <w:i/>
                 <w:sz w:val="24"/>
               </w:rPr>
-              <w:t>Subscriptor</w:t>
+              <w:t>Casilla de tablero de juego</w:t>
             </w:r>
             <w:r>
               <w:rPr>
@@ -55546,7 +55166,7 @@
                 <w:i/>
                 <w:sz w:val="24"/>
               </w:rPr>
-              <w:t>Reserva</w:t>
+              <w:t>Acción de juego</w:t>
             </w:r>
           </w:p>
         </w:tc>
@@ -55656,11 +55276,9 @@
             <w:pPr>
               <w:pStyle w:val="TableParagraph"/>
               <w:spacing w:line="287" w:lineRule="exact"/>
-              <w:ind w:left="0"/>
-              <w:rPr>
-                <w:i/>
-                <w:sz w:val="24"/>
-                <w:u w:val="single"/>
+              <w:rPr>
+                <w:i/>
+                <w:sz w:val="24"/>
               </w:rPr>
             </w:pPr>
             <w:r>
@@ -55668,14 +55286,7 @@
                 <w:i/>
                 <w:sz w:val="24"/>
               </w:rPr>
-              <w:t xml:space="preserve"> </w:t>
-            </w:r>
-            <w:r>
-              <w:rPr>
-                <w:i/>
-                <w:sz w:val="24"/>
-              </w:rPr>
-              <w:t>Cine</w:t>
+              <w:t>Casilla de tablero de juego</w:t>
             </w:r>
             <w:r>
               <w:rPr>
@@ -55689,8 +55300,10 @@
                 <w:i/>
                 <w:sz w:val="24"/>
               </w:rPr>
-              <w:t>Sesión</w:t>
-            </w:r>
+              <w:t>Tablero de juego</w:t>
+            </w:r>
+            <w:bookmarkStart w:id="9" w:name="_GoBack"/>
+            <w:bookmarkEnd w:id="9"/>
           </w:p>
         </w:tc>
         <w:tc>
@@ -55725,394 +55338,6 @@
               <w:pStyle w:val="TableParagraph"/>
               <w:spacing w:line="287" w:lineRule="exact"/>
               <w:ind w:left="96"/>
-              <w:rPr>
-                <w:i/>
-                <w:sz w:val="24"/>
-              </w:rPr>
-            </w:pPr>
-            <w:r>
-              <w:rPr>
-                <w:i/>
-                <w:sz w:val="24"/>
-              </w:rPr>
-              <w:t xml:space="preserve">Entrega </w:t>
-            </w:r>
-            <w:r>
-              <w:rPr>
-                <w:i/>
-                <w:sz w:val="24"/>
-              </w:rPr>
-              <w:t>Septiembre</w:t>
-            </w:r>
-          </w:p>
-        </w:tc>
-      </w:tr>
-      <w:tr>
-        <w:trPr>
-          <w:trHeight w:val="580"/>
-        </w:trPr>
-        <w:tc>
-          <w:tcPr>
-            <w:tcW w:w="1486" w:type="dxa"/>
-          </w:tcPr>
-          <w:p>
-            <w:pPr>
-              <w:widowControl/>
-              <w:adjustRightInd w:val="0"/>
-              <w:rPr>
-                <w:i/>
-                <w:sz w:val="24"/>
-              </w:rPr>
-            </w:pPr>
-            <w:r>
-              <w:rPr>
-                <w:i/>
-                <w:sz w:val="24"/>
-              </w:rPr>
-              <w:t>Relación</w:t>
-            </w:r>
-          </w:p>
-          <w:p>
-            <w:pPr>
-              <w:pStyle w:val="TableParagraph"/>
-              <w:spacing w:line="287" w:lineRule="exact"/>
-              <w:ind w:left="0"/>
-              <w:rPr>
-                <w:i/>
-                <w:sz w:val="24"/>
-              </w:rPr>
-            </w:pPr>
-            <w:r>
-              <w:rPr>
-                <w:i/>
-                <w:sz w:val="24"/>
-              </w:rPr>
-              <w:t>1:1..N</w:t>
-            </w:r>
-          </w:p>
-        </w:tc>
-        <w:tc>
-          <w:tcPr>
-            <w:tcW w:w="2357" w:type="dxa"/>
-          </w:tcPr>
-          <w:p>
-            <w:pPr>
-              <w:pStyle w:val="TableParagraph"/>
-              <w:spacing w:line="287" w:lineRule="exact"/>
-              <w:ind w:left="0"/>
-              <w:rPr>
-                <w:i/>
-                <w:sz w:val="24"/>
-              </w:rPr>
-            </w:pPr>
-            <w:r>
-              <w:rPr>
-                <w:i/>
-                <w:sz w:val="24"/>
-              </w:rPr>
-              <w:t xml:space="preserve"> </w:t>
-            </w:r>
-            <w:r>
-              <w:rPr>
-                <w:i/>
-                <w:sz w:val="24"/>
-              </w:rPr>
-              <w:t>Sesión</w:t>
-            </w:r>
-            <w:r>
-              <w:rPr>
-                <w:i/>
-                <w:sz w:val="24"/>
-              </w:rPr>
-              <w:t>-</w:t>
-            </w:r>
-            <w:r>
-              <w:rPr>
-                <w:i/>
-                <w:sz w:val="24"/>
-              </w:rPr>
-              <w:t>Sala</w:t>
-            </w:r>
-          </w:p>
-        </w:tc>
-        <w:tc>
-          <w:tcPr>
-            <w:tcW w:w="2956" w:type="dxa"/>
-          </w:tcPr>
-          <w:p>
-            <w:pPr>
-              <w:pStyle w:val="TableParagraph"/>
-              <w:spacing w:before="7" w:line="266" w:lineRule="exact"/>
-              <w:ind w:left="96"/>
-              <w:rPr>
-                <w:i/>
-                <w:sz w:val="24"/>
-              </w:rPr>
-            </w:pPr>
-            <w:r>
-              <w:rPr>
-                <w:i/>
-                <w:sz w:val="24"/>
-              </w:rPr>
-              <w:t>Daniel Toledo Villalba</w:t>
-            </w:r>
-          </w:p>
-        </w:tc>
-        <w:tc>
-          <w:tcPr>
-            <w:tcW w:w="2147" w:type="dxa"/>
-          </w:tcPr>
-          <w:p>
-            <w:pPr>
-              <w:pStyle w:val="TableParagraph"/>
-              <w:spacing w:line="287" w:lineRule="exact"/>
-              <w:ind w:left="96"/>
-              <w:rPr>
-                <w:i/>
-                <w:sz w:val="24"/>
-              </w:rPr>
-            </w:pPr>
-            <w:r>
-              <w:rPr>
-                <w:i/>
-                <w:sz w:val="24"/>
-              </w:rPr>
-              <w:t xml:space="preserve">Entrega </w:t>
-            </w:r>
-            <w:r>
-              <w:rPr>
-                <w:i/>
-                <w:sz w:val="24"/>
-              </w:rPr>
-              <w:t>Septiembre</w:t>
-            </w:r>
-          </w:p>
-        </w:tc>
-      </w:tr>
-      <w:tr>
-        <w:trPr>
-          <w:trHeight w:val="580"/>
-        </w:trPr>
-        <w:tc>
-          <w:tcPr>
-            <w:tcW w:w="1486" w:type="dxa"/>
-          </w:tcPr>
-          <w:p>
-            <w:pPr>
-              <w:widowControl/>
-              <w:adjustRightInd w:val="0"/>
-              <w:rPr>
-                <w:i/>
-                <w:sz w:val="24"/>
-              </w:rPr>
-            </w:pPr>
-            <w:r>
-              <w:rPr>
-                <w:i/>
-                <w:sz w:val="24"/>
-              </w:rPr>
-              <w:t>Relación</w:t>
-            </w:r>
-          </w:p>
-          <w:p>
-            <w:pPr>
-              <w:pStyle w:val="TableParagraph"/>
-              <w:spacing w:line="287" w:lineRule="exact"/>
-              <w:ind w:left="0"/>
-              <w:rPr>
-                <w:i/>
-                <w:sz w:val="24"/>
-              </w:rPr>
-            </w:pPr>
-            <w:r>
-              <w:rPr>
-                <w:i/>
-                <w:sz w:val="24"/>
-              </w:rPr>
-              <w:t>1:1..N</w:t>
-            </w:r>
-          </w:p>
-        </w:tc>
-        <w:tc>
-          <w:tcPr>
-            <w:tcW w:w="2357" w:type="dxa"/>
-          </w:tcPr>
-          <w:p>
-            <w:pPr>
-              <w:pStyle w:val="TableParagraph"/>
-              <w:spacing w:line="287" w:lineRule="exact"/>
-              <w:rPr>
-                <w:i/>
-                <w:sz w:val="24"/>
-              </w:rPr>
-            </w:pPr>
-            <w:r>
-              <w:rPr>
-                <w:i/>
-                <w:sz w:val="24"/>
-              </w:rPr>
-              <w:t>Sala</w:t>
-            </w:r>
-            <w:r>
-              <w:rPr>
-                <w:i/>
-                <w:sz w:val="24"/>
-              </w:rPr>
-              <w:t>-Asiento</w:t>
-            </w:r>
-          </w:p>
-        </w:tc>
-        <w:tc>
-          <w:tcPr>
-            <w:tcW w:w="2956" w:type="dxa"/>
-          </w:tcPr>
-          <w:p>
-            <w:pPr>
-              <w:pStyle w:val="TableParagraph"/>
-              <w:spacing w:before="7" w:line="266" w:lineRule="exact"/>
-              <w:ind w:left="96"/>
-              <w:rPr>
-                <w:i/>
-                <w:sz w:val="24"/>
-              </w:rPr>
-            </w:pPr>
-            <w:r>
-              <w:rPr>
-                <w:i/>
-                <w:sz w:val="24"/>
-              </w:rPr>
-              <w:t>Daniel Toledo Villalba</w:t>
-            </w:r>
-          </w:p>
-        </w:tc>
-        <w:tc>
-          <w:tcPr>
-            <w:tcW w:w="2147" w:type="dxa"/>
-          </w:tcPr>
-          <w:p>
-            <w:pPr>
-              <w:pStyle w:val="TableParagraph"/>
-              <w:spacing w:line="287" w:lineRule="exact"/>
-              <w:ind w:left="96"/>
-            </w:pPr>
-            <w:r>
-              <w:rPr>
-                <w:i/>
-                <w:sz w:val="24"/>
-              </w:rPr>
-              <w:t xml:space="preserve">Entrega </w:t>
-            </w:r>
-            <w:r>
-              <w:rPr>
-                <w:i/>
-                <w:sz w:val="24"/>
-              </w:rPr>
-              <w:t>Septiembre</w:t>
-            </w:r>
-          </w:p>
-        </w:tc>
-      </w:tr>
-      <w:tr>
-        <w:trPr>
-          <w:trHeight w:val="580"/>
-        </w:trPr>
-        <w:tc>
-          <w:tcPr>
-            <w:tcW w:w="1486" w:type="dxa"/>
-          </w:tcPr>
-          <w:p>
-            <w:pPr>
-              <w:widowControl/>
-              <w:adjustRightInd w:val="0"/>
-              <w:rPr>
-                <w:i/>
-                <w:sz w:val="24"/>
-              </w:rPr>
-            </w:pPr>
-            <w:r>
-              <w:rPr>
-                <w:i/>
-                <w:sz w:val="24"/>
-              </w:rPr>
-              <w:t>Relación</w:t>
-            </w:r>
-          </w:p>
-          <w:p>
-            <w:pPr>
-              <w:widowControl/>
-              <w:adjustRightInd w:val="0"/>
-              <w:rPr>
-                <w:i/>
-                <w:sz w:val="24"/>
-              </w:rPr>
-            </w:pPr>
-            <w:r>
-              <w:rPr>
-                <w:i/>
-                <w:sz w:val="24"/>
-              </w:rPr>
-              <w:t>1:1..N</w:t>
-            </w:r>
-          </w:p>
-        </w:tc>
-        <w:tc>
-          <w:tcPr>
-            <w:tcW w:w="2357" w:type="dxa"/>
-          </w:tcPr>
-          <w:p>
-            <w:pPr>
-              <w:pStyle w:val="TableParagraph"/>
-              <w:spacing w:line="287" w:lineRule="exact"/>
-              <w:rPr>
-                <w:i/>
-                <w:sz w:val="24"/>
-              </w:rPr>
-            </w:pPr>
-            <w:r>
-              <w:rPr>
-                <w:i/>
-                <w:sz w:val="24"/>
-              </w:rPr>
-              <w:t>Reserva-Asiento</w:t>
-            </w:r>
-          </w:p>
-        </w:tc>
-        <w:tc>
-          <w:tcPr>
-            <w:tcW w:w="2956" w:type="dxa"/>
-          </w:tcPr>
-          <w:p>
-            <w:pPr>
-              <w:pStyle w:val="TableParagraph"/>
-              <w:spacing w:before="7" w:line="266" w:lineRule="exact"/>
-              <w:ind w:left="96"/>
-              <w:rPr>
-                <w:i/>
-                <w:sz w:val="24"/>
-              </w:rPr>
-            </w:pPr>
-            <w:r>
-              <w:rPr>
-                <w:i/>
-                <w:sz w:val="24"/>
-              </w:rPr>
-              <w:t>Daniel Toledo Villalba</w:t>
-            </w:r>
-          </w:p>
-        </w:tc>
-        <w:tc>
-          <w:tcPr>
-            <w:tcW w:w="2147" w:type="dxa"/>
-          </w:tcPr>
-          <w:p>
-            <w:pPr>
-              <w:pStyle w:val="TableParagraph"/>
-              <w:spacing w:line="287" w:lineRule="exact"/>
-              <w:ind w:left="96"/>
-              <w:rPr>
-                <w:i/>
-                <w:sz w:val="24"/>
-              </w:rPr>
             </w:pPr>
             <w:r>
               <w:rPr>
@@ -56407,7 +55632,7 @@
                 <w:i/>
                 <w:sz w:val="24"/>
               </w:rPr>
-              <w:t>9</w:t>
+              <w:t>6</w:t>
             </w:r>
           </w:p>
         </w:tc>
@@ -56457,7 +55682,7 @@
                 <w:i/>
                 <w:sz w:val="24"/>
               </w:rPr>
-              <w:t>2</w:t>
+              <w:t>0</w:t>
             </w:r>
           </w:p>
         </w:tc>
@@ -56507,7 +55732,7 @@
                 <w:i/>
                 <w:sz w:val="24"/>
               </w:rPr>
-              <w:t>4</w:t>
+              <w:t>2</w:t>
             </w:r>
           </w:p>
         </w:tc>
@@ -56557,7 +55782,7 @@
                 <w:i/>
                 <w:sz w:val="24"/>
               </w:rPr>
-              <w:t>6</w:t>
+              <w:t>5</w:t>
             </w:r>
           </w:p>
         </w:tc>
@@ -56864,8 +56089,6 @@
               </w:rPr>
               <w:t>2</w:t>
             </w:r>
-            <w:bookmarkStart w:id="9" w:name="_GoBack"/>
-            <w:bookmarkEnd w:id="9"/>
           </w:p>
         </w:tc>
       </w:tr>
@@ -56938,7 +56161,7 @@
                   <w:rPr>
                     <w:noProof/>
                   </w:rPr>
-                  <w:t>36</w:t>
+                  <w:t>35</w:t>
                 </w:r>
                 <w:r>
                   <w:fldChar w:fldCharType="end"/>
@@ -57000,13 +56223,7 @@
                   <w:ind w:left="20"/>
                 </w:pPr>
                 <w:r>
-                  <w:t>Grupo: G1</w:t>
-                </w:r>
-                <w:r>
-                  <w:t>-</w:t>
-                </w:r>
-                <w:r>
-                  <w:t>Septiembre-2022</w:t>
+                  <w:t>Grupo: G1-Septiembre-2022</w:t>
                 </w:r>
               </w:p>
             </w:txbxContent>
@@ -59327,7 +58544,7 @@
 </file>
 
 <file path=customXml/itemProps1.xml><?xml version="1.0" encoding="utf-8"?>
-<ds:datastoreItem xmlns:ds="http://schemas.openxmlformats.org/officeDocument/2006/customXml" ds:itemID="{135E6C1D-22A5-461D-8EA4-80842F48457D}">
+<ds:datastoreItem xmlns:ds="http://schemas.openxmlformats.org/officeDocument/2006/customXml" ds:itemID="{622EB0F0-199B-4CAE-AE57-BADA74803E5A}">
   <ds:schemaRefs>
     <ds:schemaRef ds:uri="http://schemas.openxmlformats.org/officeDocument/2006/bibliography"/>
   </ds:schemaRefs>

</xml_diff>